<commit_message>
Completed test plan and algorithm. I will now begin work on the implementation
</commit_message>
<xml_diff>
--- a/A Warmup - 2 - Vote Count - Algorithm.docx
+++ b/A Warmup - 2 - Vote Count - Algorithm.docx
@@ -1,300 +1,621 @@
 
 <file path=word/document.xml><?xml version="1.0" encoding="utf-8"?>
-<w:document xmlns:r="http://schemas.openxmlformats.org/officeDocument/2006/relationships" xmlns:wp="http://schemas.openxmlformats.org/drawingml/2006/wordprocessingDrawing" xmlns:w="http://schemas.openxmlformats.org/wordprocessingml/2006/main" xmlns:w10="urn:schemas-microsoft-com:office:word" xmlns:w14="http://schemas.microsoft.com/office/word/2010/wordml" xmlns:wps="http://schemas.microsoft.com/office/word/2010/wordprocessingShape" xmlns:wpg="http://schemas.microsoft.com/office/word/2010/wordprocessingGroup" xmlns:mc="http://schemas.openxmlformats.org/markup-compatibility/2006" xmlns:v="urn:schemas-microsoft-com:vml" xmlns:o="urn:schemas-microsoft-com:office:office" xmlns:m="http://schemas.openxmlformats.org/officeDocument/2006/math" mc:Ignorable="w14">
+<w:document xmlns:wpc="http://schemas.microsoft.com/office/word/2010/wordprocessingCanvas" xmlns:mo="http://schemas.microsoft.com/office/mac/office/2008/main" xmlns:mc="http://schemas.openxmlformats.org/markup-compatibility/2006" xmlns:mv="urn:schemas-microsoft-com:mac:vml" xmlns:o="urn:schemas-microsoft-com:office:office" xmlns:r="http://schemas.openxmlformats.org/officeDocument/2006/relationships" xmlns:m="http://schemas.openxmlformats.org/officeDocument/2006/math" xmlns:v="urn:schemas-microsoft-com:vml" xmlns:wp14="http://schemas.microsoft.com/office/word/2010/wordprocessingDrawing" xmlns:wp="http://schemas.openxmlformats.org/drawingml/2006/wordprocessingDrawing" xmlns:w10="urn:schemas-microsoft-com:office:word" xmlns:w="http://schemas.openxmlformats.org/wordprocessingml/2006/main" xmlns:w14="http://schemas.microsoft.com/office/word/2010/wordml" xmlns:w15="http://schemas.microsoft.com/office/word/2012/wordml" xmlns:wpg="http://schemas.microsoft.com/office/word/2010/wordprocessingGroup" xmlns:wpi="http://schemas.microsoft.com/office/word/2010/wordprocessingInk" xmlns:wne="http://schemas.microsoft.com/office/word/2006/wordml" xmlns:wps="http://schemas.microsoft.com/office/word/2010/wordprocessingShape" mc:Ignorable="w14 w15 wp14">
   <w:body>
     <w:p>
       <w:pPr>
         <w:pStyle w:val="Heading"/>
       </w:pPr>
       <w:r>
+        <w:t>Algorithm Description – Vote Count</w:t>
+      </w:r>
+    </w:p>
+    <w:p>
+      <w:pPr>
+        <w:pStyle w:val="BodyA"/>
+      </w:pPr>
+    </w:p>
+    <w:p>
+      <w:pPr>
+        <w:pStyle w:val="BodyA"/>
+      </w:pPr>
+      <w:r>
+        <w:t>In plain English, point-form, think through the steps necessary to solve the given problem.</w:t>
+      </w:r>
+    </w:p>
+    <w:p>
+      <w:pPr>
+        <w:pStyle w:val="BodyA"/>
+      </w:pPr>
+    </w:p>
+    <w:p>
+      <w:pPr>
+        <w:pStyle w:val="BodyA"/>
+      </w:pPr>
+      <w:r>
+        <w:t xml:space="preserve">Make use of key words like </w:t>
+      </w:r>
+      <w:r>
         <w:rPr>
-          <w:rtl w:val="0"/>
-        </w:rPr>
-        <w:t xml:space="preserve">Algorithm Description </w:t>
-      </w:r>
-      <w:r>
-        <w:rPr>
-          <w:rtl w:val="0"/>
-        </w:rPr>
-        <w:t>– </w:t>
-      </w:r>
-      <w:r>
-        <w:rPr>
-          <w:rtl w:val="0"/>
-        </w:rPr>
-        <w:t>Vote Count</w:t>
-      </w:r>
-    </w:p>
-    <w:p>
-      <w:pPr>
-        <w:pStyle w:val="Body A"/>
-      </w:pPr>
-    </w:p>
-    <w:p>
-      <w:pPr>
-        <w:pStyle w:val="Body A"/>
-      </w:pPr>
-      <w:r>
-        <w:rPr>
-          <w:rtl w:val="0"/>
-        </w:rPr>
-        <w:t>In plain English, point-form, think through the steps necessary to solve the given problem.</w:t>
-      </w:r>
-    </w:p>
-    <w:p>
-      <w:pPr>
-        <w:pStyle w:val="Body A"/>
-      </w:pPr>
-    </w:p>
-    <w:p>
-      <w:pPr>
-        <w:pStyle w:val="Body A"/>
-      </w:pPr>
-      <w:r>
-        <w:rPr>
-          <w:rtl w:val="0"/>
-        </w:rPr>
-        <w:t xml:space="preserve">Make use of key words like </w:t>
-      </w:r>
-      <w:r>
-        <w:rPr>
-          <w:i w:val="1"/>
-          <w:iCs w:val="1"/>
-          <w:rtl w:val="0"/>
-          <w:lang w:val="en-US"/>
+          <w:i/>
+          <w:iCs/>
         </w:rPr>
         <w:t>compare</w:t>
       </w:r>
       <w:r>
+        <w:t xml:space="preserve">, </w:t>
+      </w:r>
+      <w:r>
         <w:rPr>
-          <w:rtl w:val="0"/>
-        </w:rPr>
-        <w:t xml:space="preserve">, </w:t>
-      </w:r>
-      <w:r>
-        <w:rPr>
-          <w:i w:val="1"/>
-          <w:iCs w:val="1"/>
-          <w:rtl w:val="0"/>
-          <w:lang w:val="en-US"/>
+          <w:i/>
+          <w:iCs/>
         </w:rPr>
         <w:t>iterate</w:t>
       </w:r>
       <w:r>
+        <w:t xml:space="preserve">, </w:t>
+      </w:r>
+      <w:r>
         <w:rPr>
-          <w:rtl w:val="0"/>
-        </w:rPr>
-        <w:t xml:space="preserve">, </w:t>
-      </w:r>
-      <w:r>
-        <w:rPr>
-          <w:i w:val="1"/>
-          <w:iCs w:val="1"/>
-          <w:rtl w:val="0"/>
-          <w:lang w:val="en-US"/>
+          <w:i/>
+          <w:iCs/>
         </w:rPr>
         <w:t>store</w:t>
       </w:r>
       <w:r>
-        <w:rPr>
-          <w:rtl w:val="0"/>
-        </w:rPr>
         <w:t>.</w:t>
       </w:r>
     </w:p>
     <w:p>
       <w:pPr>
-        <w:pStyle w:val="Body A"/>
-      </w:pPr>
-    </w:p>
-    <w:p>
-      <w:pPr>
-        <w:pStyle w:val="Body A"/>
-      </w:pPr>
-      <w:r>
-        <w:rPr>
-          <w:rtl w:val="0"/>
-        </w:rPr>
-        <w:t>In code, of course, these translate to conditional statements, loops, and using variables.</w:t>
-      </w:r>
-    </w:p>
-    <w:p>
-      <w:pPr>
-        <w:pStyle w:val="Body A"/>
-      </w:pPr>
-    </w:p>
-    <w:p>
-      <w:pPr>
-        <w:pStyle w:val="Heading 2"/>
+        <w:pStyle w:val="BodyA"/>
+      </w:pPr>
+    </w:p>
+    <w:p>
+      <w:pPr>
+        <w:pStyle w:val="BodyA"/>
+      </w:pPr>
+      <w:r>
+        <w:t>In code, of course, these translate to conditional statements, loops, and</w:t>
+      </w:r>
+      <w:r>
+        <w:t xml:space="preserve"> using variables.</w:t>
+      </w:r>
+    </w:p>
+    <w:p>
+      <w:pPr>
+        <w:pStyle w:val="BodyA"/>
+      </w:pPr>
+    </w:p>
+    <w:p>
+      <w:pPr>
+        <w:pStyle w:val="Heading2"/>
       </w:pPr>
       <w:r>
         <w:rPr>
           <w:rFonts w:ascii="Helvetica" w:hAnsi="Helvetica"/>
-          <w:rtl w:val="0"/>
-          <w:lang w:val="en-US"/>
         </w:rPr>
         <w:t>Algorithm</w:t>
       </w:r>
     </w:p>
     <w:p>
       <w:pPr>
-        <w:pStyle w:val="Body A"/>
-      </w:pPr>
-    </w:p>
-    <w:p>
-      <w:pPr>
-        <w:pStyle w:val="Body A"/>
+        <w:pStyle w:val="BodyA"/>
+      </w:pPr>
+    </w:p>
+    <w:p>
+      <w:pPr>
+        <w:pStyle w:val="BodyA"/>
+        <w:spacing w:line="288" w:lineRule="auto"/>
+        <w:rPr>
+          <w:rFonts w:ascii="Arial Unicode MS" w:hAnsi="Arial Unicode MS"/>
+        </w:rPr>
+      </w:pPr>
+      <w:r>
+        <w:rPr>
+          <w:rFonts w:ascii="Arial Unicode MS" w:hAnsi="Arial Unicode MS"/>
+        </w:rPr>
+        <w:t>INPUT:</w:t>
+      </w:r>
+    </w:p>
+    <w:p>
+      <w:pPr>
+        <w:pStyle w:val="BodyA"/>
+        <w:spacing w:line="288" w:lineRule="auto"/>
+        <w:rPr>
+          <w:rFonts w:ascii="Arial Unicode MS" w:hAnsi="Arial Unicode MS"/>
+        </w:rPr>
+      </w:pPr>
+    </w:p>
+    <w:p>
+      <w:pPr>
+        <w:pStyle w:val="BodyA"/>
         <w:numPr>
           <w:ilvl w:val="0"/>
-          <w:numId w:val="2"/>
+          <w:numId w:val="4"/>
         </w:numPr>
-        <w:bidi w:val="0"/>
         <w:spacing w:line="288" w:lineRule="auto"/>
-        <w:ind w:right="0"/>
-        <w:jc w:val="left"/>
-        <w:rPr>
-          <w:rtl w:val="0"/>
-          <w:lang w:val="en-US"/>
-        </w:rPr>
       </w:pPr>
       <w:r>
         <w:rPr>
           <w:rFonts w:ascii="Arial Unicode MS" w:hAnsi="Arial Unicode MS"/>
-          <w:rtl w:val="0"/>
-          <w:lang w:val="en-US"/>
         </w:rPr>
-        <w:t>iterate</w:t>
-      </w:r>
-      <w:r>
-        <w:rPr>
-          <w:rFonts w:ascii="Arial Unicode MS" w:hAnsi="Arial Unicode MS" w:hint="default"/>
-          <w:rtl w:val="0"/>
-          <w:lang w:val="en-US"/>
-        </w:rPr>
-        <w:t>…</w:t>
-      </w:r>
-    </w:p>
-    <w:p>
-      <w:pPr>
-        <w:pStyle w:val="Body A"/>
+        <w:t>Prompt the user for the number of votes</w:t>
+      </w:r>
+    </w:p>
+    <w:p>
+      <w:pPr>
+        <w:pStyle w:val="BodyA"/>
         <w:numPr>
           <w:ilvl w:val="0"/>
-          <w:numId w:val="2"/>
+          <w:numId w:val="4"/>
         </w:numPr>
-        <w:bidi w:val="0"/>
         <w:spacing w:line="288" w:lineRule="auto"/>
-        <w:ind w:right="0"/>
-        <w:jc w:val="left"/>
-        <w:rPr>
-          <w:rtl w:val="0"/>
-          <w:lang w:val="en-US"/>
-        </w:rPr>
       </w:pPr>
       <w:r>
         <w:rPr>
           <w:rFonts w:ascii="Arial Unicode MS" w:hAnsi="Arial Unicode MS"/>
-          <w:rtl w:val="0"/>
-          <w:lang w:val="en-US"/>
         </w:rPr>
-        <w:t>compare</w:t>
+        <w:t>If the number of votes is in the valid range prompt for the letters that represent votes for each singer.</w:t>
       </w:r>
       <w:r>
         <w:rPr>
-          <w:rFonts w:ascii="Arial Unicode MS" w:hAnsi="Arial Unicode MS" w:hint="default"/>
-          <w:rtl w:val="0"/>
-          <w:lang w:val="en-US"/>
+          <w:rFonts w:ascii="Arial Unicode MS" w:hAnsi="Arial Unicode MS"/>
         </w:rPr>
-        <w:t>…</w:t>
-      </w:r>
-    </w:p>
-    <w:p>
-      <w:pPr>
-        <w:pStyle w:val="Body A"/>
+        <w:t xml:space="preserve"> Print an error if a proper integer is not givin</w:t>
+      </w:r>
+    </w:p>
+    <w:p>
+      <w:pPr>
+        <w:pStyle w:val="BodyA"/>
+        <w:numPr>
+          <w:ilvl w:val="1"/>
+          <w:numId w:val="4"/>
+        </w:numPr>
+        <w:spacing w:line="288" w:lineRule="auto"/>
+      </w:pPr>
+      <w:r>
+        <w:rPr>
+          <w:rFonts w:ascii="Arial Unicode MS" w:hAnsi="Arial Unicode MS"/>
+        </w:rPr>
+        <w:t xml:space="preserve">Count the number of characters in the string </w:t>
+      </w:r>
+      <w:r>
+        <w:rPr>
+          <w:rFonts w:ascii="Arial Unicode MS" w:hAnsi="Arial Unicode MS"/>
+        </w:rPr>
+        <w:t>and verify it is equal to the number of votes given</w:t>
+      </w:r>
+    </w:p>
+    <w:p>
+      <w:pPr>
+        <w:pStyle w:val="BodyA"/>
+        <w:numPr>
+          <w:ilvl w:val="2"/>
+          <w:numId w:val="4"/>
+        </w:numPr>
+        <w:spacing w:line="288" w:lineRule="auto"/>
+      </w:pPr>
+      <w:r>
+        <w:rPr>
+          <w:rFonts w:ascii="Arial Unicode MS" w:hAnsi="Arial Unicode MS"/>
+        </w:rPr>
+        <w:t xml:space="preserve">Verify that all characters in the string are A’s and B’s </w:t>
+      </w:r>
+      <w:r>
+        <w:rPr>
+          <w:rFonts w:ascii="Arial Unicode MS" w:hAnsi="Arial Unicode MS"/>
+        </w:rPr>
+        <w:t>2</w:t>
+      </w:r>
+    </w:p>
+    <w:p>
+      <w:pPr>
+        <w:pStyle w:val="BodyA"/>
+        <w:spacing w:line="288" w:lineRule="auto"/>
+      </w:pPr>
+    </w:p>
+    <w:p>
+      <w:pPr>
+        <w:pStyle w:val="BodyA"/>
+        <w:spacing w:line="288" w:lineRule="auto"/>
+      </w:pPr>
+      <w:r>
+        <w:t>PROCESS:</w:t>
+      </w:r>
+    </w:p>
+    <w:p>
+      <w:pPr>
+        <w:pStyle w:val="BodyA"/>
+        <w:spacing w:line="288" w:lineRule="auto"/>
+      </w:pPr>
+    </w:p>
+    <w:p>
+      <w:pPr>
+        <w:pStyle w:val="BodyA"/>
         <w:numPr>
           <w:ilvl w:val="0"/>
-          <w:numId w:val="2"/>
+          <w:numId w:val="4"/>
         </w:numPr>
-        <w:bidi w:val="0"/>
         <w:spacing w:line="288" w:lineRule="auto"/>
-        <w:ind w:right="0"/>
-        <w:jc w:val="left"/>
-        <w:rPr>
-          <w:rtl w:val="0"/>
-          <w:lang w:val="en-US"/>
-        </w:rPr>
-      </w:pPr>
-      <w:r>
-        <w:rPr>
-          <w:rFonts w:ascii="Arial Unicode MS" w:hAnsi="Arial Unicode MS"/>
-          <w:rtl w:val="0"/>
-          <w:lang w:val="en-US"/>
-        </w:rPr>
-        <w:t>store</w:t>
-      </w:r>
-      <w:r>
-        <w:rPr>
-          <w:rFonts w:ascii="Arial Unicode MS" w:hAnsi="Arial Unicode MS" w:hint="default"/>
-          <w:rtl w:val="0"/>
-          <w:lang w:val="en-US"/>
-        </w:rPr>
-        <w:t>…</w:t>
-      </w:r>
+      </w:pPr>
+      <w:r>
+        <w:t>Get the count of A and B characters respectively and compare to see which singer won</w:t>
+      </w:r>
+    </w:p>
+    <w:p>
+      <w:pPr>
+        <w:pStyle w:val="BodyA"/>
+        <w:numPr>
+          <w:ilvl w:val="0"/>
+          <w:numId w:val="4"/>
+        </w:numPr>
+        <w:spacing w:line="288" w:lineRule="auto"/>
+      </w:pPr>
+      <w:r>
+        <w:t>Set which singer won to an output variable</w:t>
+      </w:r>
+    </w:p>
+    <w:p>
+      <w:pPr>
+        <w:pStyle w:val="BodyA"/>
+        <w:spacing w:line="288" w:lineRule="auto"/>
+      </w:pPr>
+    </w:p>
+    <w:p>
+      <w:pPr>
+        <w:pStyle w:val="BodyA"/>
+        <w:spacing w:line="288" w:lineRule="auto"/>
+      </w:pPr>
+      <w:r>
+        <w:t>OUTPUT:</w:t>
+      </w:r>
+    </w:p>
+    <w:p>
+      <w:pPr>
+        <w:pStyle w:val="BodyA"/>
+        <w:spacing w:line="288" w:lineRule="auto"/>
+      </w:pPr>
+    </w:p>
+    <w:p>
+      <w:pPr>
+        <w:pStyle w:val="BodyA"/>
+        <w:numPr>
+          <w:ilvl w:val="0"/>
+          <w:numId w:val="4"/>
+        </w:numPr>
+        <w:spacing w:line="288" w:lineRule="auto"/>
+      </w:pPr>
+      <w:r>
+        <w:t>Print the output variable</w:t>
+      </w:r>
+      <w:bookmarkStart w:id="0" w:name="_GoBack"/>
+      <w:bookmarkEnd w:id="0"/>
+    </w:p>
+    <w:p>
+      <w:pPr>
+        <w:pStyle w:val="BodyA"/>
+        <w:spacing w:line="288" w:lineRule="auto"/>
+      </w:pPr>
     </w:p>
     <w:sectPr>
-      <w:headerReference w:type="default" r:id="rId4"/>
-      <w:footerReference w:type="default" r:id="rId5"/>
-      <w:pgSz w:w="12240" w:h="15840" w:orient="portrait"/>
-      <w:pgMar w:top="1440" w:right="1440" w:bottom="1440" w:left="1440" w:header="720" w:footer="864"/>
-      <w:bidi w:val="0"/>
+      <w:headerReference w:type="default" r:id="rId7"/>
+      <w:footerReference w:type="default" r:id="rId8"/>
+      <w:pgSz w:w="12240" w:h="15840"/>
+      <w:pgMar w:top="1440" w:right="1440" w:bottom="1440" w:left="1440" w:header="720" w:footer="864" w:gutter="0"/>
+      <w:cols w:space="720"/>
     </w:sectPr>
   </w:body>
 </w:document>
 </file>
 
+<file path=word/endnotes.xml><?xml version="1.0" encoding="utf-8"?>
+<w:endnotes xmlns:wpc="http://schemas.microsoft.com/office/word/2010/wordprocessingCanvas" xmlns:mo="http://schemas.microsoft.com/office/mac/office/2008/main" xmlns:mc="http://schemas.openxmlformats.org/markup-compatibility/2006" xmlns:mv="urn:schemas-microsoft-com:mac:vml" xmlns:o="urn:schemas-microsoft-com:office:office" xmlns:r="http://schemas.openxmlformats.org/officeDocument/2006/relationships" xmlns:m="http://schemas.openxmlformats.org/officeDocument/2006/math" xmlns:v="urn:schemas-microsoft-com:vml" xmlns:wp14="http://schemas.microsoft.com/office/word/2010/wordprocessingDrawing" xmlns:wp="http://schemas.openxmlformats.org/drawingml/2006/wordprocessingDrawing" xmlns:w10="urn:schemas-microsoft-com:office:word" xmlns:w="http://schemas.openxmlformats.org/wordprocessingml/2006/main" xmlns:w14="http://schemas.microsoft.com/office/word/2010/wordml" xmlns:w15="http://schemas.microsoft.com/office/word/2012/wordml" xmlns:wpg="http://schemas.microsoft.com/office/word/2010/wordprocessingGroup" xmlns:wpi="http://schemas.microsoft.com/office/word/2010/wordprocessingInk" xmlns:wne="http://schemas.microsoft.com/office/word/2006/wordml" xmlns:wps="http://schemas.microsoft.com/office/word/2010/wordprocessingShape" mc:Ignorable="w14 w15 wp14">
+  <w:endnote w:type="separator" w:id="-1">
+    <w:p>
+      <w:r>
+        <w:separator/>
+      </w:r>
+    </w:p>
+  </w:endnote>
+  <w:endnote w:type="continuationSeparator" w:id="0">
+    <w:p>
+      <w:r>
+        <w:continuationSeparator/>
+      </w:r>
+    </w:p>
+  </w:endnote>
+</w:endnotes>
+</file>
+
 <file path=word/footer1.xml><?xml version="1.0" encoding="utf-8"?>
-<w:ftr xmlns:r="http://schemas.openxmlformats.org/officeDocument/2006/relationships" xmlns:wp="http://schemas.openxmlformats.org/drawingml/2006/wordprocessingDrawing" xmlns:w="http://schemas.openxmlformats.org/wordprocessingml/2006/main" xmlns:w10="urn:schemas-microsoft-com:office:word" xmlns:w14="http://schemas.microsoft.com/office/word/2010/wordml" xmlns:wps="http://schemas.microsoft.com/office/word/2010/wordprocessingShape" xmlns:wpg="http://schemas.microsoft.com/office/word/2010/wordprocessingGroup" xmlns:mc="http://schemas.openxmlformats.org/markup-compatibility/2006" xmlns:v="urn:schemas-microsoft-com:vml" xmlns:o="urn:schemas-microsoft-com:office:office" xmlns:m="http://schemas.openxmlformats.org/officeDocument/2006/math" mc:Ignorable="w14">
+<w:ftr xmlns:wpc="http://schemas.microsoft.com/office/word/2010/wordprocessingCanvas" xmlns:mo="http://schemas.microsoft.com/office/mac/office/2008/main" xmlns:mc="http://schemas.openxmlformats.org/markup-compatibility/2006" xmlns:mv="urn:schemas-microsoft-com:mac:vml" xmlns:o="urn:schemas-microsoft-com:office:office" xmlns:r="http://schemas.openxmlformats.org/officeDocument/2006/relationships" xmlns:m="http://schemas.openxmlformats.org/officeDocument/2006/math" xmlns:v="urn:schemas-microsoft-com:vml" xmlns:wp14="http://schemas.microsoft.com/office/word/2010/wordprocessingDrawing" xmlns:wp="http://schemas.openxmlformats.org/drawingml/2006/wordprocessingDrawing" xmlns:w10="urn:schemas-microsoft-com:office:word" xmlns:w="http://schemas.openxmlformats.org/wordprocessingml/2006/main" xmlns:w14="http://schemas.microsoft.com/office/word/2010/wordml" xmlns:w15="http://schemas.microsoft.com/office/word/2012/wordml" xmlns:wpg="http://schemas.microsoft.com/office/word/2010/wordprocessingGroup" xmlns:wpi="http://schemas.microsoft.com/office/word/2010/wordprocessingInk" xmlns:wne="http://schemas.microsoft.com/office/word/2006/wordml" xmlns:wps="http://schemas.microsoft.com/office/word/2010/wordprocessingShape" mc:Ignorable="w14 w15 wp14">
   <w:p>
     <w:pPr>
-      <w:pStyle w:val="Header &amp; Footer"/>
-      <w:bidi w:val="0"/>
+      <w:pStyle w:val="HeaderFooter"/>
     </w:pPr>
-    <w:r/>
   </w:p>
 </w:ftr>
 </file>
 
+<file path=word/footnotes.xml><?xml version="1.0" encoding="utf-8"?>
+<w:footnotes xmlns:wpc="http://schemas.microsoft.com/office/word/2010/wordprocessingCanvas" xmlns:mo="http://schemas.microsoft.com/office/mac/office/2008/main" xmlns:mc="http://schemas.openxmlformats.org/markup-compatibility/2006" xmlns:mv="urn:schemas-microsoft-com:mac:vml" xmlns:o="urn:schemas-microsoft-com:office:office" xmlns:r="http://schemas.openxmlformats.org/officeDocument/2006/relationships" xmlns:m="http://schemas.openxmlformats.org/officeDocument/2006/math" xmlns:v="urn:schemas-microsoft-com:vml" xmlns:wp14="http://schemas.microsoft.com/office/word/2010/wordprocessingDrawing" xmlns:wp="http://schemas.openxmlformats.org/drawingml/2006/wordprocessingDrawing" xmlns:w10="urn:schemas-microsoft-com:office:word" xmlns:w="http://schemas.openxmlformats.org/wordprocessingml/2006/main" xmlns:w14="http://schemas.microsoft.com/office/word/2010/wordml" xmlns:w15="http://schemas.microsoft.com/office/word/2012/wordml" xmlns:wpg="http://schemas.microsoft.com/office/word/2010/wordprocessingGroup" xmlns:wpi="http://schemas.microsoft.com/office/word/2010/wordprocessingInk" xmlns:wne="http://schemas.microsoft.com/office/word/2006/wordml" xmlns:wps="http://schemas.microsoft.com/office/word/2010/wordprocessingShape" mc:Ignorable="w14 w15 wp14">
+  <w:footnote w:type="separator" w:id="-1">
+    <w:p>
+      <w:r>
+        <w:separator/>
+      </w:r>
+    </w:p>
+  </w:footnote>
+  <w:footnote w:type="continuationSeparator" w:id="0">
+    <w:p>
+      <w:r>
+        <w:continuationSeparator/>
+      </w:r>
+    </w:p>
+  </w:footnote>
+</w:footnotes>
+</file>
+
 <file path=word/header1.xml><?xml version="1.0" encoding="utf-8"?>
-<w:hdr xmlns:r="http://schemas.openxmlformats.org/officeDocument/2006/relationships" xmlns:wp="http://schemas.openxmlformats.org/drawingml/2006/wordprocessingDrawing" xmlns:w="http://schemas.openxmlformats.org/wordprocessingml/2006/main" xmlns:w10="urn:schemas-microsoft-com:office:word" xmlns:w14="http://schemas.microsoft.com/office/word/2010/wordml" xmlns:wps="http://schemas.microsoft.com/office/word/2010/wordprocessingShape" xmlns:wpg="http://schemas.microsoft.com/office/word/2010/wordprocessingGroup" xmlns:mc="http://schemas.openxmlformats.org/markup-compatibility/2006" xmlns:v="urn:schemas-microsoft-com:vml" xmlns:o="urn:schemas-microsoft-com:office:office" xmlns:m="http://schemas.openxmlformats.org/officeDocument/2006/math" mc:Ignorable="w14">
+<w:hdr xmlns:wpc="http://schemas.microsoft.com/office/word/2010/wordprocessingCanvas" xmlns:mo="http://schemas.microsoft.com/office/mac/office/2008/main" xmlns:mc="http://schemas.openxmlformats.org/markup-compatibility/2006" xmlns:mv="urn:schemas-microsoft-com:mac:vml" xmlns:o="urn:schemas-microsoft-com:office:office" xmlns:r="http://schemas.openxmlformats.org/officeDocument/2006/relationships" xmlns:m="http://schemas.openxmlformats.org/officeDocument/2006/math" xmlns:v="urn:schemas-microsoft-com:vml" xmlns:wp14="http://schemas.microsoft.com/office/word/2010/wordprocessingDrawing" xmlns:wp="http://schemas.openxmlformats.org/drawingml/2006/wordprocessingDrawing" xmlns:w10="urn:schemas-microsoft-com:office:word" xmlns:w="http://schemas.openxmlformats.org/wordprocessingml/2006/main" xmlns:w14="http://schemas.microsoft.com/office/word/2010/wordml" xmlns:w15="http://schemas.microsoft.com/office/word/2012/wordml" xmlns:wpg="http://schemas.microsoft.com/office/word/2010/wordprocessingGroup" xmlns:wpi="http://schemas.microsoft.com/office/word/2010/wordprocessingInk" xmlns:wne="http://schemas.microsoft.com/office/word/2006/wordml" xmlns:wps="http://schemas.microsoft.com/office/word/2010/wordprocessingShape" mc:Ignorable="w14 w15 wp14">
   <w:p>
     <w:pPr>
-      <w:pStyle w:val="Header &amp; Footer"/>
-      <w:bidi w:val="0"/>
+      <w:pStyle w:val="HeaderFooter"/>
     </w:pPr>
-    <w:r/>
   </w:p>
 </w:hdr>
 </file>
 
 <file path=word/numbering.xml><?xml version="1.0" encoding="utf-8"?>
-<w:numbering xmlns:w="http://schemas.openxmlformats.org/wordprocessingml/2006/main" xmlns:wp="http://schemas.openxmlformats.org/drawingml/2006/wordprocessingDrawing" xmlns:w14="http://schemas.microsoft.com/office/word/2010/wordml" xmlns:r="http://schemas.openxmlformats.org/officeDocument/2006/relationships" xmlns:v="urn:schemas-microsoft-com:vml" xmlns:o="urn:schemas-microsoft-com:office:office">
+<w:numbering xmlns:wpc="http://schemas.microsoft.com/office/word/2010/wordprocessingCanvas" xmlns:mo="http://schemas.microsoft.com/office/mac/office/2008/main" xmlns:mc="http://schemas.openxmlformats.org/markup-compatibility/2006" xmlns:mv="urn:schemas-microsoft-com:mac:vml" xmlns:o="urn:schemas-microsoft-com:office:office" xmlns:r="http://schemas.openxmlformats.org/officeDocument/2006/relationships" xmlns:m="http://schemas.openxmlformats.org/officeDocument/2006/math" xmlns:v="urn:schemas-microsoft-com:vml" xmlns:wp14="http://schemas.microsoft.com/office/word/2010/wordprocessingDrawing" xmlns:wp="http://schemas.openxmlformats.org/drawingml/2006/wordprocessingDrawing" xmlns:w10="urn:schemas-microsoft-com:office:word" xmlns:w="http://schemas.openxmlformats.org/wordprocessingml/2006/main" xmlns:w14="http://schemas.microsoft.com/office/word/2010/wordml" xmlns:w15="http://schemas.microsoft.com/office/word/2012/wordml" xmlns:wpg="http://schemas.microsoft.com/office/word/2010/wordprocessingGroup" xmlns:wpi="http://schemas.microsoft.com/office/word/2010/wordprocessingInk" xmlns:wne="http://schemas.microsoft.com/office/word/2006/wordml" xmlns:wps="http://schemas.microsoft.com/office/word/2010/wordprocessingShape" mc:Ignorable="w14 w15 wp14">
   <w:abstractNum w:abstractNumId="0">
+    <w:nsid w:val="28B4329F"/>
     <w:multiLevelType w:val="hybridMultilevel"/>
-    <w:numStyleLink w:val="Imported Style 1"/>
+    <w:tmpl w:val="5086A850"/>
+    <w:lvl w:ilvl="0" w:tplc="C00CFF28">
+      <w:start w:val="47"/>
+      <w:numFmt w:val="bullet"/>
+      <w:lvlText w:val="-"/>
+      <w:lvlJc w:val="left"/>
+      <w:pPr>
+        <w:ind w:left="720" w:hanging="360"/>
+      </w:pPr>
+      <w:rPr>
+        <w:rFonts w:ascii="Arial Unicode MS" w:eastAsia="Arial Unicode MS" w:hAnsi="Arial Unicode MS" w:cs="Arial Unicode MS" w:hint="eastAsia"/>
+      </w:rPr>
+    </w:lvl>
+    <w:lvl w:ilvl="1" w:tplc="04090003" w:tentative="1">
+      <w:start w:val="1"/>
+      <w:numFmt w:val="bullet"/>
+      <w:lvlText w:val="o"/>
+      <w:lvlJc w:val="left"/>
+      <w:pPr>
+        <w:ind w:left="1440" w:hanging="360"/>
+      </w:pPr>
+      <w:rPr>
+        <w:rFonts w:ascii="Courier New" w:hAnsi="Courier New" w:cs="Courier New" w:hint="default"/>
+      </w:rPr>
+    </w:lvl>
+    <w:lvl w:ilvl="2" w:tplc="04090005" w:tentative="1">
+      <w:start w:val="1"/>
+      <w:numFmt w:val="bullet"/>
+      <w:lvlText w:val=""/>
+      <w:lvlJc w:val="left"/>
+      <w:pPr>
+        <w:ind w:left="2160" w:hanging="360"/>
+      </w:pPr>
+      <w:rPr>
+        <w:rFonts w:ascii="Wingdings" w:hAnsi="Wingdings" w:hint="default"/>
+      </w:rPr>
+    </w:lvl>
+    <w:lvl w:ilvl="3" w:tplc="04090001" w:tentative="1">
+      <w:start w:val="1"/>
+      <w:numFmt w:val="bullet"/>
+      <w:lvlText w:val=""/>
+      <w:lvlJc w:val="left"/>
+      <w:pPr>
+        <w:ind w:left="2880" w:hanging="360"/>
+      </w:pPr>
+      <w:rPr>
+        <w:rFonts w:ascii="Symbol" w:hAnsi="Symbol" w:hint="default"/>
+      </w:rPr>
+    </w:lvl>
+    <w:lvl w:ilvl="4" w:tplc="04090003" w:tentative="1">
+      <w:start w:val="1"/>
+      <w:numFmt w:val="bullet"/>
+      <w:lvlText w:val="o"/>
+      <w:lvlJc w:val="left"/>
+      <w:pPr>
+        <w:ind w:left="3600" w:hanging="360"/>
+      </w:pPr>
+      <w:rPr>
+        <w:rFonts w:ascii="Courier New" w:hAnsi="Courier New" w:cs="Courier New" w:hint="default"/>
+      </w:rPr>
+    </w:lvl>
+    <w:lvl w:ilvl="5" w:tplc="04090005" w:tentative="1">
+      <w:start w:val="1"/>
+      <w:numFmt w:val="bullet"/>
+      <w:lvlText w:val=""/>
+      <w:lvlJc w:val="left"/>
+      <w:pPr>
+        <w:ind w:left="4320" w:hanging="360"/>
+      </w:pPr>
+      <w:rPr>
+        <w:rFonts w:ascii="Wingdings" w:hAnsi="Wingdings" w:hint="default"/>
+      </w:rPr>
+    </w:lvl>
+    <w:lvl w:ilvl="6" w:tplc="04090001" w:tentative="1">
+      <w:start w:val="1"/>
+      <w:numFmt w:val="bullet"/>
+      <w:lvlText w:val=""/>
+      <w:lvlJc w:val="left"/>
+      <w:pPr>
+        <w:ind w:left="5040" w:hanging="360"/>
+      </w:pPr>
+      <w:rPr>
+        <w:rFonts w:ascii="Symbol" w:hAnsi="Symbol" w:hint="default"/>
+      </w:rPr>
+    </w:lvl>
+    <w:lvl w:ilvl="7" w:tplc="04090003" w:tentative="1">
+      <w:start w:val="1"/>
+      <w:numFmt w:val="bullet"/>
+      <w:lvlText w:val="o"/>
+      <w:lvlJc w:val="left"/>
+      <w:pPr>
+        <w:ind w:left="5760" w:hanging="360"/>
+      </w:pPr>
+      <w:rPr>
+        <w:rFonts w:ascii="Courier New" w:hAnsi="Courier New" w:cs="Courier New" w:hint="default"/>
+      </w:rPr>
+    </w:lvl>
+    <w:lvl w:ilvl="8" w:tplc="04090005" w:tentative="1">
+      <w:start w:val="1"/>
+      <w:numFmt w:val="bullet"/>
+      <w:lvlText w:val=""/>
+      <w:lvlJc w:val="left"/>
+      <w:pPr>
+        <w:ind w:left="6480" w:hanging="360"/>
+      </w:pPr>
+      <w:rPr>
+        <w:rFonts w:ascii="Wingdings" w:hAnsi="Wingdings" w:hint="default"/>
+      </w:rPr>
+    </w:lvl>
   </w:abstractNum>
   <w:abstractNum w:abstractNumId="1">
+    <w:nsid w:val="7362472D"/>
     <w:multiLevelType w:val="hybridMultilevel"/>
-    <w:styleLink w:val="Imported Style 1"/>
-    <w:lvl w:ilvl="0">
+    <w:tmpl w:val="7F5C6D9E"/>
+    <w:numStyleLink w:val="ImportedStyle1"/>
+  </w:abstractNum>
+  <w:abstractNum w:abstractNumId="2">
+    <w:nsid w:val="763A5D87"/>
+    <w:multiLevelType w:val="hybridMultilevel"/>
+    <w:tmpl w:val="E42CEF24"/>
+    <w:lvl w:ilvl="0" w:tplc="F820A052">
+      <w:start w:val="47"/>
+      <w:numFmt w:val="bullet"/>
+      <w:lvlText w:val="-"/>
+      <w:lvlJc w:val="left"/>
+      <w:pPr>
+        <w:ind w:left="720" w:hanging="360"/>
+      </w:pPr>
+      <w:rPr>
+        <w:rFonts w:ascii="Arial Unicode MS" w:eastAsia="Arial Unicode MS" w:hAnsi="Arial Unicode MS" w:cs="Arial Unicode MS" w:hint="eastAsia"/>
+      </w:rPr>
+    </w:lvl>
+    <w:lvl w:ilvl="1" w:tplc="04090003">
       <w:start w:val="1"/>
       <w:numFmt w:val="bullet"/>
-      <w:suff w:val="tab"/>
+      <w:lvlText w:val="o"/>
+      <w:lvlJc w:val="left"/>
+      <w:pPr>
+        <w:ind w:left="1440" w:hanging="360"/>
+      </w:pPr>
+      <w:rPr>
+        <w:rFonts w:ascii="Courier New" w:hAnsi="Courier New" w:cs="Courier New" w:hint="default"/>
+      </w:rPr>
+    </w:lvl>
+    <w:lvl w:ilvl="2" w:tplc="04090005">
+      <w:start w:val="1"/>
+      <w:numFmt w:val="bullet"/>
+      <w:lvlText w:val=""/>
+      <w:lvlJc w:val="left"/>
+      <w:pPr>
+        <w:ind w:left="2160" w:hanging="360"/>
+      </w:pPr>
+      <w:rPr>
+        <w:rFonts w:ascii="Wingdings" w:hAnsi="Wingdings" w:hint="default"/>
+      </w:rPr>
+    </w:lvl>
+    <w:lvl w:ilvl="3" w:tplc="04090001">
+      <w:start w:val="1"/>
+      <w:numFmt w:val="bullet"/>
+      <w:lvlText w:val=""/>
+      <w:lvlJc w:val="left"/>
+      <w:pPr>
+        <w:ind w:left="2880" w:hanging="360"/>
+      </w:pPr>
+      <w:rPr>
+        <w:rFonts w:ascii="Symbol" w:hAnsi="Symbol" w:hint="default"/>
+      </w:rPr>
+    </w:lvl>
+    <w:lvl w:ilvl="4" w:tplc="04090003" w:tentative="1">
+      <w:start w:val="1"/>
+      <w:numFmt w:val="bullet"/>
+      <w:lvlText w:val="o"/>
+      <w:lvlJc w:val="left"/>
+      <w:pPr>
+        <w:ind w:left="3600" w:hanging="360"/>
+      </w:pPr>
+      <w:rPr>
+        <w:rFonts w:ascii="Courier New" w:hAnsi="Courier New" w:cs="Courier New" w:hint="default"/>
+      </w:rPr>
+    </w:lvl>
+    <w:lvl w:ilvl="5" w:tplc="04090005" w:tentative="1">
+      <w:start w:val="1"/>
+      <w:numFmt w:val="bullet"/>
+      <w:lvlText w:val=""/>
+      <w:lvlJc w:val="left"/>
+      <w:pPr>
+        <w:ind w:left="4320" w:hanging="360"/>
+      </w:pPr>
+      <w:rPr>
+        <w:rFonts w:ascii="Wingdings" w:hAnsi="Wingdings" w:hint="default"/>
+      </w:rPr>
+    </w:lvl>
+    <w:lvl w:ilvl="6" w:tplc="04090001" w:tentative="1">
+      <w:start w:val="1"/>
+      <w:numFmt w:val="bullet"/>
+      <w:lvlText w:val=""/>
+      <w:lvlJc w:val="left"/>
+      <w:pPr>
+        <w:ind w:left="5040" w:hanging="360"/>
+      </w:pPr>
+      <w:rPr>
+        <w:rFonts w:ascii="Symbol" w:hAnsi="Symbol" w:hint="default"/>
+      </w:rPr>
+    </w:lvl>
+    <w:lvl w:ilvl="7" w:tplc="04090003" w:tentative="1">
+      <w:start w:val="1"/>
+      <w:numFmt w:val="bullet"/>
+      <w:lvlText w:val="o"/>
+      <w:lvlJc w:val="left"/>
+      <w:pPr>
+        <w:ind w:left="5760" w:hanging="360"/>
+      </w:pPr>
+      <w:rPr>
+        <w:rFonts w:ascii="Courier New" w:hAnsi="Courier New" w:cs="Courier New" w:hint="default"/>
+      </w:rPr>
+    </w:lvl>
+    <w:lvl w:ilvl="8" w:tplc="04090005" w:tentative="1">
+      <w:start w:val="1"/>
+      <w:numFmt w:val="bullet"/>
+      <w:lvlText w:val=""/>
+      <w:lvlJc w:val="left"/>
+      <w:pPr>
+        <w:ind w:left="6480" w:hanging="360"/>
+      </w:pPr>
+      <w:rPr>
+        <w:rFonts w:ascii="Wingdings" w:hAnsi="Wingdings" w:hint="default"/>
+      </w:rPr>
+    </w:lvl>
+  </w:abstractNum>
+  <w:abstractNum w:abstractNumId="3">
+    <w:nsid w:val="7EC04EE7"/>
+    <w:multiLevelType w:val="hybridMultilevel"/>
+    <w:tmpl w:val="7F5C6D9E"/>
+    <w:styleLink w:val="ImportedStyle1"/>
+    <w:lvl w:ilvl="0" w:tplc="DD4E92A4">
+      <w:start w:val="1"/>
+      <w:numFmt w:val="bullet"/>
       <w:lvlText w:val="•"/>
       <w:lvlJc w:val="left"/>
       <w:pPr>
         <w:ind w:left="360" w:hanging="360"/>
       </w:pPr>
       <w:rPr>
-        <w:rFonts w:ascii="Helvetica" w:cs="Helvetica" w:hAnsi="Helvetica" w:eastAsia="Helvetica"/>
+        <w:rFonts w:ascii="Helvetica" w:eastAsia="Helvetica" w:hAnsi="Helvetica" w:cs="Helvetica"/>
         <w:b w:val="0"/>
         <w:bCs w:val="0"/>
         <w:i w:val="0"/>
@@ -314,17 +635,16 @@
         <w:vertAlign w:val="baseline"/>
       </w:rPr>
     </w:lvl>
-    <w:lvl w:ilvl="1">
+    <w:lvl w:ilvl="1" w:tplc="12D6EEE2">
       <w:start w:val="1"/>
       <w:numFmt w:val="bullet"/>
-      <w:suff w:val="tab"/>
       <w:lvlText w:val="•"/>
       <w:lvlJc w:val="left"/>
       <w:pPr>
         <w:ind w:left="1080" w:hanging="360"/>
       </w:pPr>
       <w:rPr>
-        <w:rFonts w:ascii="Helvetica" w:cs="Helvetica" w:hAnsi="Helvetica" w:eastAsia="Helvetica"/>
+        <w:rFonts w:ascii="Helvetica" w:eastAsia="Helvetica" w:hAnsi="Helvetica" w:cs="Helvetica"/>
         <w:b w:val="0"/>
         <w:bCs w:val="0"/>
         <w:i w:val="0"/>
@@ -344,17 +664,16 @@
         <w:vertAlign w:val="baseline"/>
       </w:rPr>
     </w:lvl>
-    <w:lvl w:ilvl="2">
+    <w:lvl w:ilvl="2" w:tplc="D7F2DEFE">
       <w:start w:val="1"/>
       <w:numFmt w:val="bullet"/>
-      <w:suff w:val="tab"/>
       <w:lvlText w:val="•"/>
       <w:lvlJc w:val="left"/>
       <w:pPr>
         <w:ind w:left="1800" w:hanging="360"/>
       </w:pPr>
       <w:rPr>
-        <w:rFonts w:ascii="Helvetica" w:cs="Helvetica" w:hAnsi="Helvetica" w:eastAsia="Helvetica"/>
+        <w:rFonts w:ascii="Helvetica" w:eastAsia="Helvetica" w:hAnsi="Helvetica" w:cs="Helvetica"/>
         <w:b w:val="0"/>
         <w:bCs w:val="0"/>
         <w:i w:val="0"/>
@@ -374,17 +693,16 @@
         <w:vertAlign w:val="baseline"/>
       </w:rPr>
     </w:lvl>
-    <w:lvl w:ilvl="3">
+    <w:lvl w:ilvl="3" w:tplc="519A0E38">
       <w:start w:val="1"/>
       <w:numFmt w:val="bullet"/>
-      <w:suff w:val="tab"/>
       <w:lvlText w:val="•"/>
       <w:lvlJc w:val="left"/>
       <w:pPr>
         <w:ind w:left="2520" w:hanging="360"/>
       </w:pPr>
       <w:rPr>
-        <w:rFonts w:ascii="Helvetica" w:cs="Helvetica" w:hAnsi="Helvetica" w:eastAsia="Helvetica"/>
+        <w:rFonts w:ascii="Helvetica" w:eastAsia="Helvetica" w:hAnsi="Helvetica" w:cs="Helvetica"/>
         <w:b w:val="0"/>
         <w:bCs w:val="0"/>
         <w:i w:val="0"/>
@@ -404,17 +722,16 @@
         <w:vertAlign w:val="baseline"/>
       </w:rPr>
     </w:lvl>
-    <w:lvl w:ilvl="4">
+    <w:lvl w:ilvl="4" w:tplc="E4AC1FC6">
       <w:start w:val="1"/>
       <w:numFmt w:val="bullet"/>
-      <w:suff w:val="tab"/>
       <w:lvlText w:val="•"/>
       <w:lvlJc w:val="left"/>
       <w:pPr>
         <w:ind w:left="3240" w:hanging="360"/>
       </w:pPr>
       <w:rPr>
-        <w:rFonts w:ascii="Helvetica" w:cs="Helvetica" w:hAnsi="Helvetica" w:eastAsia="Helvetica"/>
+        <w:rFonts w:ascii="Helvetica" w:eastAsia="Helvetica" w:hAnsi="Helvetica" w:cs="Helvetica"/>
         <w:b w:val="0"/>
         <w:bCs w:val="0"/>
         <w:i w:val="0"/>
@@ -434,17 +751,16 @@
         <w:vertAlign w:val="baseline"/>
       </w:rPr>
     </w:lvl>
-    <w:lvl w:ilvl="5">
+    <w:lvl w:ilvl="5" w:tplc="45D80096">
       <w:start w:val="1"/>
       <w:numFmt w:val="bullet"/>
-      <w:suff w:val="tab"/>
       <w:lvlText w:val="•"/>
       <w:lvlJc w:val="left"/>
       <w:pPr>
         <w:ind w:left="3960" w:hanging="360"/>
       </w:pPr>
       <w:rPr>
-        <w:rFonts w:ascii="Helvetica" w:cs="Helvetica" w:hAnsi="Helvetica" w:eastAsia="Helvetica"/>
+        <w:rFonts w:ascii="Helvetica" w:eastAsia="Helvetica" w:hAnsi="Helvetica" w:cs="Helvetica"/>
         <w:b w:val="0"/>
         <w:bCs w:val="0"/>
         <w:i w:val="0"/>
@@ -464,17 +780,16 @@
         <w:vertAlign w:val="baseline"/>
       </w:rPr>
     </w:lvl>
-    <w:lvl w:ilvl="6">
+    <w:lvl w:ilvl="6" w:tplc="F47CD7DE">
       <w:start w:val="1"/>
       <w:numFmt w:val="bullet"/>
-      <w:suff w:val="tab"/>
       <w:lvlText w:val="•"/>
       <w:lvlJc w:val="left"/>
       <w:pPr>
         <w:ind w:left="4680" w:hanging="360"/>
       </w:pPr>
       <w:rPr>
-        <w:rFonts w:ascii="Helvetica" w:cs="Helvetica" w:hAnsi="Helvetica" w:eastAsia="Helvetica"/>
+        <w:rFonts w:ascii="Helvetica" w:eastAsia="Helvetica" w:hAnsi="Helvetica" w:cs="Helvetica"/>
         <w:b w:val="0"/>
         <w:bCs w:val="0"/>
         <w:i w:val="0"/>
@@ -494,17 +809,16 @@
         <w:vertAlign w:val="baseline"/>
       </w:rPr>
     </w:lvl>
-    <w:lvl w:ilvl="7">
+    <w:lvl w:ilvl="7" w:tplc="11182456">
       <w:start w:val="1"/>
       <w:numFmt w:val="bullet"/>
-      <w:suff w:val="tab"/>
       <w:lvlText w:val="•"/>
       <w:lvlJc w:val="left"/>
       <w:pPr>
         <w:ind w:left="5400" w:hanging="360"/>
       </w:pPr>
       <w:rPr>
-        <w:rFonts w:ascii="Helvetica" w:cs="Helvetica" w:hAnsi="Helvetica" w:eastAsia="Helvetica"/>
+        <w:rFonts w:ascii="Helvetica" w:eastAsia="Helvetica" w:hAnsi="Helvetica" w:cs="Helvetica"/>
         <w:b w:val="0"/>
         <w:bCs w:val="0"/>
         <w:i w:val="0"/>
@@ -524,17 +838,16 @@
         <w:vertAlign w:val="baseline"/>
       </w:rPr>
     </w:lvl>
-    <w:lvl w:ilvl="8">
+    <w:lvl w:ilvl="8" w:tplc="6218AEF8">
       <w:start w:val="1"/>
       <w:numFmt w:val="bullet"/>
-      <w:suff w:val="tab"/>
       <w:lvlText w:val="•"/>
       <w:lvlJc w:val="left"/>
       <w:pPr>
         <w:ind w:left="6120" w:hanging="360"/>
       </w:pPr>
       <w:rPr>
-        <w:rFonts w:ascii="Helvetica" w:cs="Helvetica" w:hAnsi="Helvetica" w:eastAsia="Helvetica"/>
+        <w:rFonts w:ascii="Helvetica" w:eastAsia="Helvetica" w:hAnsi="Helvetica" w:cs="Helvetica"/>
         <w:b w:val="0"/>
         <w:bCs w:val="0"/>
         <w:i w:val="0"/>
@@ -556,57 +869,32 @@
     </w:lvl>
   </w:abstractNum>
   <w:num w:numId="1">
+    <w:abstractNumId w:val="3"/>
+  </w:num>
+  <w:num w:numId="2">
     <w:abstractNumId w:val="1"/>
   </w:num>
-  <w:num w:numId="2">
+  <w:num w:numId="3">
     <w:abstractNumId w:val="0"/>
+  </w:num>
+  <w:num w:numId="4">
+    <w:abstractNumId w:val="2"/>
   </w:num>
 </w:numbering>
 </file>
 
 <file path=word/styles.xml><?xml version="1.0" encoding="utf-8"?>
-<w:styles xmlns:w="http://schemas.openxmlformats.org/wordprocessingml/2006/main" xmlns:mc="http://schemas.openxmlformats.org/markup-compatibility/2006" xmlns:w14="http://schemas.microsoft.com/office/word/2010/wordml" mc:Ignorable="w14">
+<w:styles xmlns:mc="http://schemas.openxmlformats.org/markup-compatibility/2006" xmlns:r="http://schemas.openxmlformats.org/officeDocument/2006/relationships" xmlns:w="http://schemas.openxmlformats.org/wordprocessingml/2006/main" xmlns:w14="http://schemas.microsoft.com/office/word/2010/wordml" xmlns:w15="http://schemas.microsoft.com/office/word/2012/wordml" mc:Ignorable="w14 w15">
   <w:docDefaults>
     <w:rPrDefault>
       <w:rPr>
-        <w:rFonts w:ascii="Times New Roman" w:cs="Times New Roman" w:hAnsi="Times New Roman" w:eastAsia="Arial Unicode MS"/>
-        <w:b w:val="0"/>
-        <w:bCs w:val="0"/>
-        <w:i w:val="0"/>
-        <w:iCs w:val="0"/>
-        <w:caps w:val="0"/>
-        <w:smallCaps w:val="0"/>
-        <w:strike w:val="0"/>
-        <w:dstrike w:val="0"/>
-        <w:outline w:val="0"/>
-        <w:emboss w:val="0"/>
-        <w:imprint w:val="0"/>
-        <w:vanish w:val="0"/>
-        <w:color w:val="auto"/>
-        <w:spacing w:val="0"/>
-        <w:w w:val="100"/>
-        <w:kern w:val="0"/>
-        <w:position w:val="0"/>
-        <w:sz w:val="20"/>
-        <w:szCs w:val="20"/>
-        <w:u w:val="none" w:color="auto"/>
+        <w:rFonts w:ascii="Times New Roman" w:eastAsia="Arial Unicode MS" w:hAnsi="Times New Roman" w:cs="Times New Roman"/>
         <w:bdr w:val="nil"/>
-        <w:vertAlign w:val="baseline"/>
-        <w:lang/>
+        <w:lang w:val="en-US" w:eastAsia="en-US" w:bidi="ar-SA"/>
       </w:rPr>
     </w:rPrDefault>
     <w:pPrDefault>
       <w:pPr>
-        <w:keepNext w:val="0"/>
-        <w:keepLines w:val="0"/>
-        <w:pageBreakBefore w:val="0"/>
-        <w:framePr w:anchorLock="0" w:w="0" w:h="0" w:vSpace="0" w:hSpace="0" w:xAlign="left" w:y="0" w:hRule="exact" w:vAnchor="margin"/>
-        <w:widowControl w:val="1"/>
-        <w:numPr>
-          <w:ilvl w:val="0"/>
-          <w:numId w:val="0"/>
-        </w:numPr>
-        <w:suppressLineNumbers w:val="0"/>
         <w:pBdr>
           <w:top w:val="nil"/>
           <w:left w:val="nil"/>
@@ -615,28 +903,443 @@
           <w:between w:val="nil"/>
           <w:bar w:val="nil"/>
         </w:pBdr>
-        <w:shd w:val="clear" w:color="auto" w:fill="auto"/>
-        <w:suppressAutoHyphens w:val="0"/>
-        <w:spacing w:before="0" w:beforeAutospacing="0" w:after="0" w:afterAutospacing="0" w:line="240" w:lineRule="auto"/>
-        <w:ind w:left="0" w:right="0" w:firstLine="0"/>
-        <w:jc w:val="left"/>
-        <w:outlineLvl w:val="9"/>
       </w:pPr>
     </w:pPrDefault>
   </w:docDefaults>
+  <w:latentStyles w:defLockedState="0" w:defUIPriority="99" w:defSemiHidden="0" w:defUnhideWhenUsed="0" w:defQFormat="0" w:count="382">
+    <w:lsdException w:name="Normal" w:uiPriority="0" w:qFormat="1"/>
+    <w:lsdException w:name="heading 1" w:uiPriority="9" w:qFormat="1"/>
+    <w:lsdException w:name="heading 2" w:semiHidden="1" w:uiPriority="9" w:unhideWhenUsed="1" w:qFormat="1"/>
+    <w:lsdException w:name="heading 3" w:semiHidden="1" w:uiPriority="9" w:unhideWhenUsed="1" w:qFormat="1"/>
+    <w:lsdException w:name="heading 4" w:semiHidden="1" w:uiPriority="9" w:unhideWhenUsed="1" w:qFormat="1"/>
+    <w:lsdException w:name="heading 5" w:semiHidden="1" w:uiPriority="9" w:unhideWhenUsed="1" w:qFormat="1"/>
+    <w:lsdException w:name="heading 6" w:semiHidden="1" w:uiPriority="9" w:unhideWhenUsed="1" w:qFormat="1"/>
+    <w:lsdException w:name="heading 7" w:semiHidden="1" w:uiPriority="9" w:unhideWhenUsed="1" w:qFormat="1"/>
+    <w:lsdException w:name="heading 8" w:semiHidden="1" w:uiPriority="9" w:unhideWhenUsed="1" w:qFormat="1"/>
+    <w:lsdException w:name="heading 9" w:semiHidden="1" w:uiPriority="9" w:unhideWhenUsed="1" w:qFormat="1"/>
+    <w:lsdException w:name="index 1" w:semiHidden="1" w:unhideWhenUsed="1"/>
+    <w:lsdException w:name="index 2" w:semiHidden="1" w:unhideWhenUsed="1"/>
+    <w:lsdException w:name="index 3" w:semiHidden="1" w:unhideWhenUsed="1"/>
+    <w:lsdException w:name="index 4" w:semiHidden="1" w:unhideWhenUsed="1"/>
+    <w:lsdException w:name="index 5" w:semiHidden="1" w:unhideWhenUsed="1"/>
+    <w:lsdException w:name="index 6" w:semiHidden="1" w:unhideWhenUsed="1"/>
+    <w:lsdException w:name="index 7" w:semiHidden="1" w:unhideWhenUsed="1"/>
+    <w:lsdException w:name="index 8" w:semiHidden="1" w:unhideWhenUsed="1"/>
+    <w:lsdException w:name="index 9" w:semiHidden="1" w:unhideWhenUsed="1"/>
+    <w:lsdException w:name="toc 1" w:semiHidden="1" w:uiPriority="39" w:unhideWhenUsed="1"/>
+    <w:lsdException w:name="toc 2" w:semiHidden="1" w:uiPriority="39" w:unhideWhenUsed="1"/>
+    <w:lsdException w:name="toc 3" w:semiHidden="1" w:uiPriority="39" w:unhideWhenUsed="1"/>
+    <w:lsdException w:name="toc 4" w:semiHidden="1" w:uiPriority="39" w:unhideWhenUsed="1"/>
+    <w:lsdException w:name="toc 5" w:semiHidden="1" w:uiPriority="39" w:unhideWhenUsed="1"/>
+    <w:lsdException w:name="toc 6" w:semiHidden="1" w:uiPriority="39" w:unhideWhenUsed="1"/>
+    <w:lsdException w:name="toc 7" w:semiHidden="1" w:uiPriority="39" w:unhideWhenUsed="1"/>
+    <w:lsdException w:name="toc 8" w:semiHidden="1" w:uiPriority="39" w:unhideWhenUsed="1"/>
+    <w:lsdException w:name="toc 9" w:semiHidden="1" w:uiPriority="39" w:unhideWhenUsed="1"/>
+    <w:lsdException w:name="Normal Indent" w:semiHidden="1" w:unhideWhenUsed="1"/>
+    <w:lsdException w:name="footnote text" w:semiHidden="1" w:unhideWhenUsed="1"/>
+    <w:lsdException w:name="annotation text" w:semiHidden="1" w:unhideWhenUsed="1"/>
+    <w:lsdException w:name="header" w:semiHidden="1" w:unhideWhenUsed="1"/>
+    <w:lsdException w:name="footer" w:semiHidden="1" w:unhideWhenUsed="1"/>
+    <w:lsdException w:name="index heading" w:semiHidden="1" w:unhideWhenUsed="1"/>
+    <w:lsdException w:name="caption" w:semiHidden="1" w:uiPriority="35" w:unhideWhenUsed="1" w:qFormat="1"/>
+    <w:lsdException w:name="table of figures" w:semiHidden="1" w:unhideWhenUsed="1"/>
+    <w:lsdException w:name="envelope address" w:semiHidden="1" w:unhideWhenUsed="1"/>
+    <w:lsdException w:name="envelope return" w:semiHidden="1" w:unhideWhenUsed="1"/>
+    <w:lsdException w:name="footnote reference" w:semiHidden="1" w:unhideWhenUsed="1"/>
+    <w:lsdException w:name="annotation reference" w:semiHidden="1" w:unhideWhenUsed="1"/>
+    <w:lsdException w:name="line number" w:semiHidden="1" w:unhideWhenUsed="1"/>
+    <w:lsdException w:name="page number" w:semiHidden="1" w:unhideWhenUsed="1"/>
+    <w:lsdException w:name="endnote reference" w:semiHidden="1" w:unhideWhenUsed="1"/>
+    <w:lsdException w:name="endnote text" w:semiHidden="1" w:unhideWhenUsed="1"/>
+    <w:lsdException w:name="table of authorities" w:semiHidden="1" w:unhideWhenUsed="1"/>
+    <w:lsdException w:name="macro" w:semiHidden="1" w:unhideWhenUsed="1"/>
+    <w:lsdException w:name="toa heading" w:semiHidden="1" w:unhideWhenUsed="1"/>
+    <w:lsdException w:name="List" w:semiHidden="1" w:unhideWhenUsed="1"/>
+    <w:lsdException w:name="List Bullet" w:semiHidden="1" w:unhideWhenUsed="1"/>
+    <w:lsdException w:name="List Number" w:semiHidden="1" w:unhideWhenUsed="1"/>
+    <w:lsdException w:name="List 2" w:semiHidden="1" w:unhideWhenUsed="1"/>
+    <w:lsdException w:name="List 3" w:semiHidden="1" w:unhideWhenUsed="1"/>
+    <w:lsdException w:name="List 4" w:semiHidden="1" w:unhideWhenUsed="1"/>
+    <w:lsdException w:name="List 5" w:semiHidden="1" w:unhideWhenUsed="1"/>
+    <w:lsdException w:name="List Bullet 2" w:semiHidden="1" w:unhideWhenUsed="1"/>
+    <w:lsdException w:name="List Bullet 3" w:semiHidden="1" w:unhideWhenUsed="1"/>
+    <w:lsdException w:name="List Bullet 4" w:semiHidden="1" w:unhideWhenUsed="1"/>
+    <w:lsdException w:name="List Bullet 5" w:semiHidden="1" w:unhideWhenUsed="1"/>
+    <w:lsdException w:name="List Number 2" w:semiHidden="1" w:unhideWhenUsed="1"/>
+    <w:lsdException w:name="List Number 3" w:semiHidden="1" w:unhideWhenUsed="1"/>
+    <w:lsdException w:name="List Number 4" w:semiHidden="1" w:unhideWhenUsed="1"/>
+    <w:lsdException w:name="List Number 5" w:semiHidden="1" w:unhideWhenUsed="1"/>
+    <w:lsdException w:name="Title" w:uiPriority="10" w:qFormat="1"/>
+    <w:lsdException w:name="Closing" w:semiHidden="1" w:unhideWhenUsed="1"/>
+    <w:lsdException w:name="Signature" w:semiHidden="1" w:unhideWhenUsed="1"/>
+    <w:lsdException w:name="Default Paragraph Font" w:semiHidden="1" w:uiPriority="1" w:unhideWhenUsed="1"/>
+    <w:lsdException w:name="Body Text" w:semiHidden="1" w:unhideWhenUsed="1"/>
+    <w:lsdException w:name="Body Text Indent" w:semiHidden="1" w:unhideWhenUsed="1"/>
+    <w:lsdException w:name="List Continue" w:semiHidden="1" w:unhideWhenUsed="1"/>
+    <w:lsdException w:name="List Continue 2" w:semiHidden="1" w:unhideWhenUsed="1"/>
+    <w:lsdException w:name="List Continue 3" w:semiHidden="1" w:unhideWhenUsed="1"/>
+    <w:lsdException w:name="List Continue 4" w:semiHidden="1" w:unhideWhenUsed="1"/>
+    <w:lsdException w:name="List Continue 5" w:semiHidden="1" w:unhideWhenUsed="1"/>
+    <w:lsdException w:name="Message Header" w:semiHidden="1" w:unhideWhenUsed="1"/>
+    <w:lsdException w:name="Subtitle" w:uiPriority="11" w:qFormat="1"/>
+    <w:lsdException w:name="Salutation" w:semiHidden="1" w:unhideWhenUsed="1"/>
+    <w:lsdException w:name="Date" w:semiHidden="1" w:unhideWhenUsed="1"/>
+    <w:lsdException w:name="Body Text First Indent" w:semiHidden="1" w:unhideWhenUsed="1"/>
+    <w:lsdException w:name="Body Text First Indent 2" w:semiHidden="1" w:unhideWhenUsed="1"/>
+    <w:lsdException w:name="Note Heading" w:semiHidden="1" w:unhideWhenUsed="1"/>
+    <w:lsdException w:name="Body Text 2" w:semiHidden="1" w:unhideWhenUsed="1"/>
+    <w:lsdException w:name="Body Text 3" w:semiHidden="1" w:unhideWhenUsed="1"/>
+    <w:lsdException w:name="Body Text Indent 2" w:semiHidden="1" w:unhideWhenUsed="1"/>
+    <w:lsdException w:name="Body Text Indent 3" w:semiHidden="1" w:unhideWhenUsed="1"/>
+    <w:lsdException w:name="Block Text" w:semiHidden="1" w:unhideWhenUsed="1"/>
+    <w:lsdException w:name="Hyperlink" w:semiHidden="1" w:unhideWhenUsed="1"/>
+    <w:lsdException w:name="FollowedHyperlink" w:semiHidden="1" w:unhideWhenUsed="1"/>
+    <w:lsdException w:name="Strong" w:uiPriority="22" w:qFormat="1"/>
+    <w:lsdException w:name="Emphasis" w:uiPriority="20" w:qFormat="1"/>
+    <w:lsdException w:name="Document Map" w:semiHidden="1" w:unhideWhenUsed="1"/>
+    <w:lsdException w:name="Plain Text" w:semiHidden="1" w:unhideWhenUsed="1"/>
+    <w:lsdException w:name="E-mail Signature" w:semiHidden="1" w:unhideWhenUsed="1"/>
+    <w:lsdException w:name="HTML Top of Form" w:semiHidden="1" w:unhideWhenUsed="1"/>
+    <w:lsdException w:name="HTML Bottom of Form" w:semiHidden="1" w:unhideWhenUsed="1"/>
+    <w:lsdException w:name="Normal (Web)" w:semiHidden="1" w:unhideWhenUsed="1"/>
+    <w:lsdException w:name="HTML Acronym" w:semiHidden="1" w:unhideWhenUsed="1"/>
+    <w:lsdException w:name="HTML Address" w:semiHidden="1" w:unhideWhenUsed="1"/>
+    <w:lsdException w:name="HTML Cite" w:semiHidden="1" w:unhideWhenUsed="1"/>
+    <w:lsdException w:name="HTML Code" w:semiHidden="1" w:unhideWhenUsed="1"/>
+    <w:lsdException w:name="HTML Definition" w:semiHidden="1" w:unhideWhenUsed="1"/>
+    <w:lsdException w:name="HTML Keyboard" w:semiHidden="1" w:unhideWhenUsed="1"/>
+    <w:lsdException w:name="HTML Preformatted" w:semiHidden="1" w:unhideWhenUsed="1"/>
+    <w:lsdException w:name="HTML Sample" w:semiHidden="1" w:unhideWhenUsed="1"/>
+    <w:lsdException w:name="HTML Typewriter" w:semiHidden="1" w:unhideWhenUsed="1"/>
+    <w:lsdException w:name="HTML Variable" w:semiHidden="1" w:unhideWhenUsed="1"/>
+    <w:lsdException w:name="Normal Table" w:semiHidden="1" w:unhideWhenUsed="1"/>
+    <w:lsdException w:name="annotation subject" w:semiHidden="1" w:unhideWhenUsed="1"/>
+    <w:lsdException w:name="No List" w:semiHidden="1" w:unhideWhenUsed="1"/>
+    <w:lsdException w:name="Outline List 1" w:semiHidden="1" w:unhideWhenUsed="1"/>
+    <w:lsdException w:name="Outline List 2" w:semiHidden="1" w:unhideWhenUsed="1"/>
+    <w:lsdException w:name="Outline List 3" w:semiHidden="1" w:unhideWhenUsed="1"/>
+    <w:lsdException w:name="Table Simple 1" w:semiHidden="1" w:unhideWhenUsed="1"/>
+    <w:lsdException w:name="Table Simple 2" w:semiHidden="1" w:unhideWhenUsed="1"/>
+    <w:lsdException w:name="Table Simple 3" w:semiHidden="1" w:unhideWhenUsed="1"/>
+    <w:lsdException w:name="Table Classic 1" w:semiHidden="1" w:unhideWhenUsed="1"/>
+    <w:lsdException w:name="Table Classic 2" w:semiHidden="1" w:unhideWhenUsed="1"/>
+    <w:lsdException w:name="Table Classic 3" w:semiHidden="1" w:unhideWhenUsed="1"/>
+    <w:lsdException w:name="Table Classic 4" w:semiHidden="1" w:unhideWhenUsed="1"/>
+    <w:lsdException w:name="Table Colorful 1" w:semiHidden="1" w:unhideWhenUsed="1"/>
+    <w:lsdException w:name="Table Colorful 2" w:semiHidden="1" w:unhideWhenUsed="1"/>
+    <w:lsdException w:name="Table Colorful 3" w:semiHidden="1" w:unhideWhenUsed="1"/>
+    <w:lsdException w:name="Table Columns 1" w:semiHidden="1" w:unhideWhenUsed="1"/>
+    <w:lsdException w:name="Table Columns 2" w:semiHidden="1" w:unhideWhenUsed="1"/>
+    <w:lsdException w:name="Table Columns 3" w:semiHidden="1" w:unhideWhenUsed="1"/>
+    <w:lsdException w:name="Table Columns 4" w:semiHidden="1" w:unhideWhenUsed="1"/>
+    <w:lsdException w:name="Table Columns 5" w:semiHidden="1" w:unhideWhenUsed="1"/>
+    <w:lsdException w:name="Table Grid 1" w:semiHidden="1" w:unhideWhenUsed="1"/>
+    <w:lsdException w:name="Table Grid 2" w:semiHidden="1" w:unhideWhenUsed="1"/>
+    <w:lsdException w:name="Table Grid 3" w:semiHidden="1" w:unhideWhenUsed="1"/>
+    <w:lsdException w:name="Table Grid 4" w:semiHidden="1" w:unhideWhenUsed="1"/>
+    <w:lsdException w:name="Table Grid 5" w:semiHidden="1" w:unhideWhenUsed="1"/>
+    <w:lsdException w:name="Table Grid 6" w:semiHidden="1" w:unhideWhenUsed="1"/>
+    <w:lsdException w:name="Table Grid 7" w:semiHidden="1" w:unhideWhenUsed="1"/>
+    <w:lsdException w:name="Table Grid 8" w:semiHidden="1" w:unhideWhenUsed="1"/>
+    <w:lsdException w:name="Table List 1" w:semiHidden="1" w:unhideWhenUsed="1"/>
+    <w:lsdException w:name="Table List 2" w:semiHidden="1" w:unhideWhenUsed="1"/>
+    <w:lsdException w:name="Table List 3" w:semiHidden="1" w:unhideWhenUsed="1"/>
+    <w:lsdException w:name="Table List 4" w:semiHidden="1" w:unhideWhenUsed="1"/>
+    <w:lsdException w:name="Table List 5" w:semiHidden="1" w:unhideWhenUsed="1"/>
+    <w:lsdException w:name="Table List 6" w:semiHidden="1" w:unhideWhenUsed="1"/>
+    <w:lsdException w:name="Table List 7" w:semiHidden="1" w:unhideWhenUsed="1"/>
+    <w:lsdException w:name="Table List 8" w:semiHidden="1" w:unhideWhenUsed="1"/>
+    <w:lsdException w:name="Table 3D effects 1" w:semiHidden="1" w:unhideWhenUsed="1"/>
+    <w:lsdException w:name="Table 3D effects 2" w:semiHidden="1" w:unhideWhenUsed="1"/>
+    <w:lsdException w:name="Table 3D effects 3" w:semiHidden="1" w:unhideWhenUsed="1"/>
+    <w:lsdException w:name="Table Contemporary" w:semiHidden="1" w:unhideWhenUsed="1"/>
+    <w:lsdException w:name="Table Elegant" w:semiHidden="1" w:unhideWhenUsed="1"/>
+    <w:lsdException w:name="Table Professional" w:semiHidden="1" w:unhideWhenUsed="1"/>
+    <w:lsdException w:name="Table Subtle 1" w:semiHidden="1" w:unhideWhenUsed="1"/>
+    <w:lsdException w:name="Table Subtle 2" w:semiHidden="1" w:unhideWhenUsed="1"/>
+    <w:lsdException w:name="Table Web 1" w:semiHidden="1" w:unhideWhenUsed="1"/>
+    <w:lsdException w:name="Table Web 2" w:semiHidden="1" w:unhideWhenUsed="1"/>
+    <w:lsdException w:name="Table Web 3" w:semiHidden="1" w:unhideWhenUsed="1"/>
+    <w:lsdException w:name="Balloon Text" w:semiHidden="1" w:unhideWhenUsed="1"/>
+    <w:lsdException w:name="Table Grid" w:uiPriority="39"/>
+    <w:lsdException w:name="Table Theme" w:semiHidden="1" w:unhideWhenUsed="1"/>
+    <w:lsdException w:name="Note Level 1" w:semiHidden="1" w:unhideWhenUsed="1"/>
+    <w:lsdException w:name="Note Level 2" w:semiHidden="1" w:unhideWhenUsed="1"/>
+    <w:lsdException w:name="Note Level 3" w:semiHidden="1" w:unhideWhenUsed="1"/>
+    <w:lsdException w:name="Note Level 4" w:semiHidden="1" w:unhideWhenUsed="1"/>
+    <w:lsdException w:name="Note Level 5" w:semiHidden="1" w:unhideWhenUsed="1"/>
+    <w:lsdException w:name="Note Level 6" w:semiHidden="1" w:unhideWhenUsed="1"/>
+    <w:lsdException w:name="Note Level 7" w:semiHidden="1" w:unhideWhenUsed="1"/>
+    <w:lsdException w:name="Note Level 8" w:semiHidden="1" w:unhideWhenUsed="1"/>
+    <w:lsdException w:name="Note Level 9" w:semiHidden="1" w:unhideWhenUsed="1"/>
+    <w:lsdException w:name="Placeholder Text" w:semiHidden="1"/>
+    <w:lsdException w:name="No Spacing" w:uiPriority="1" w:qFormat="1"/>
+    <w:lsdException w:name="Light Shading" w:uiPriority="60"/>
+    <w:lsdException w:name="Light List" w:uiPriority="61"/>
+    <w:lsdException w:name="Light Grid" w:uiPriority="62"/>
+    <w:lsdException w:name="Medium Shading 1" w:uiPriority="63"/>
+    <w:lsdException w:name="Medium Shading 2" w:uiPriority="64"/>
+    <w:lsdException w:name="Medium List 1" w:uiPriority="65"/>
+    <w:lsdException w:name="Medium List 2" w:uiPriority="66"/>
+    <w:lsdException w:name="Medium Grid 1" w:uiPriority="67"/>
+    <w:lsdException w:name="Medium Grid 2" w:uiPriority="68"/>
+    <w:lsdException w:name="Medium Grid 3" w:uiPriority="69"/>
+    <w:lsdException w:name="Dark List" w:uiPriority="70"/>
+    <w:lsdException w:name="Colorful Shading" w:uiPriority="71"/>
+    <w:lsdException w:name="Colorful List" w:uiPriority="72"/>
+    <w:lsdException w:name="Colorful Grid" w:uiPriority="73"/>
+    <w:lsdException w:name="Light Shading Accent 1" w:uiPriority="60"/>
+    <w:lsdException w:name="Light List Accent 1" w:uiPriority="61"/>
+    <w:lsdException w:name="Light Grid Accent 1" w:uiPriority="62"/>
+    <w:lsdException w:name="Medium Shading 1 Accent 1" w:uiPriority="63"/>
+    <w:lsdException w:name="Medium Shading 2 Accent 1" w:uiPriority="64"/>
+    <w:lsdException w:name="Medium List 1 Accent 1" w:uiPriority="65"/>
+    <w:lsdException w:name="Revision" w:semiHidden="1"/>
+    <w:lsdException w:name="List Paragraph" w:uiPriority="34" w:qFormat="1"/>
+    <w:lsdException w:name="Quote" w:uiPriority="29" w:qFormat="1"/>
+    <w:lsdException w:name="Intense Quote" w:uiPriority="30" w:qFormat="1"/>
+    <w:lsdException w:name="Medium List 2 Accent 1" w:uiPriority="66"/>
+    <w:lsdException w:name="Medium Grid 1 Accent 1" w:uiPriority="67"/>
+    <w:lsdException w:name="Medium Grid 2 Accent 1" w:uiPriority="68"/>
+    <w:lsdException w:name="Medium Grid 3 Accent 1" w:uiPriority="69"/>
+    <w:lsdException w:name="Dark List Accent 1" w:uiPriority="70"/>
+    <w:lsdException w:name="Colorful Shading Accent 1" w:uiPriority="71"/>
+    <w:lsdException w:name="Colorful List Accent 1" w:uiPriority="72"/>
+    <w:lsdException w:name="Colorful Grid Accent 1" w:uiPriority="73"/>
+    <w:lsdException w:name="Light Shading Accent 2" w:uiPriority="60"/>
+    <w:lsdException w:name="Light List Accent 2" w:uiPriority="61"/>
+    <w:lsdException w:name="Light Grid Accent 2" w:uiPriority="62"/>
+    <w:lsdException w:name="Medium Shading 1 Accent 2" w:uiPriority="63"/>
+    <w:lsdException w:name="Medium Shading 2 Accent 2" w:uiPriority="64"/>
+    <w:lsdException w:name="Medium List 1 Accent 2" w:uiPriority="65"/>
+    <w:lsdException w:name="Medium List 2 Accent 2" w:uiPriority="66"/>
+    <w:lsdException w:name="Medium Grid 1 Accent 2" w:uiPriority="67"/>
+    <w:lsdException w:name="Medium Grid 2 Accent 2" w:uiPriority="68"/>
+    <w:lsdException w:name="Medium Grid 3 Accent 2" w:uiPriority="69"/>
+    <w:lsdException w:name="Dark List Accent 2" w:uiPriority="70"/>
+    <w:lsdException w:name="Colorful Shading Accent 2" w:uiPriority="71"/>
+    <w:lsdException w:name="Colorful List Accent 2" w:uiPriority="72"/>
+    <w:lsdException w:name="Colorful Grid Accent 2" w:uiPriority="73"/>
+    <w:lsdException w:name="Light Shading Accent 3" w:uiPriority="60"/>
+    <w:lsdException w:name="Light List Accent 3" w:uiPriority="61"/>
+    <w:lsdException w:name="Light Grid Accent 3" w:uiPriority="62"/>
+    <w:lsdException w:name="Medium Shading 1 Accent 3" w:uiPriority="63"/>
+    <w:lsdException w:name="Medium Shading 2 Accent 3" w:uiPriority="64"/>
+    <w:lsdException w:name="Medium List 1 Accent 3" w:uiPriority="65"/>
+    <w:lsdException w:name="Medium List 2 Accent 3" w:uiPriority="66"/>
+    <w:lsdException w:name="Medium Grid 1 Accent 3" w:uiPriority="67"/>
+    <w:lsdException w:name="Medium Grid 2 Accent 3" w:uiPriority="68"/>
+    <w:lsdException w:name="Medium Grid 3 Accent 3" w:uiPriority="69"/>
+    <w:lsdException w:name="Dark List Accent 3" w:uiPriority="70"/>
+    <w:lsdException w:name="Colorful Shading Accent 3" w:uiPriority="71"/>
+    <w:lsdException w:name="Colorful List Accent 3" w:uiPriority="72"/>
+    <w:lsdException w:name="Colorful Grid Accent 3" w:uiPriority="73"/>
+    <w:lsdException w:name="Light Shading Accent 4" w:uiPriority="60"/>
+    <w:lsdException w:name="Light List Accent 4" w:uiPriority="61"/>
+    <w:lsdException w:name="Light Grid Accent 4" w:uiPriority="62"/>
+    <w:lsdException w:name="Medium Shading 1 Accent 4" w:uiPriority="63"/>
+    <w:lsdException w:name="Medium Shading 2 Accent 4" w:uiPriority="64"/>
+    <w:lsdException w:name="Medium List 1 Accent 4" w:uiPriority="65"/>
+    <w:lsdException w:name="Medium List 2 Accent 4" w:uiPriority="66"/>
+    <w:lsdException w:name="Medium Grid 1 Accent 4" w:uiPriority="67"/>
+    <w:lsdException w:name="Medium Grid 2 Accent 4" w:uiPriority="68"/>
+    <w:lsdException w:name="Medium Grid 3 Accent 4" w:uiPriority="69"/>
+    <w:lsdException w:name="Dark List Accent 4" w:uiPriority="70"/>
+    <w:lsdException w:name="Colorful Shading Accent 4" w:uiPriority="71"/>
+    <w:lsdException w:name="Colorful List Accent 4" w:uiPriority="72"/>
+    <w:lsdException w:name="Colorful Grid Accent 4" w:uiPriority="73"/>
+    <w:lsdException w:name="Light Shading Accent 5" w:uiPriority="60"/>
+    <w:lsdException w:name="Light List Accent 5" w:uiPriority="61"/>
+    <w:lsdException w:name="Light Grid Accent 5" w:uiPriority="62"/>
+    <w:lsdException w:name="Medium Shading 1 Accent 5" w:uiPriority="63"/>
+    <w:lsdException w:name="Medium Shading 2 Accent 5" w:uiPriority="64"/>
+    <w:lsdException w:name="Medium List 1 Accent 5" w:uiPriority="65"/>
+    <w:lsdException w:name="Medium List 2 Accent 5" w:uiPriority="66"/>
+    <w:lsdException w:name="Medium Grid 1 Accent 5" w:uiPriority="67"/>
+    <w:lsdException w:name="Medium Grid 2 Accent 5" w:uiPriority="68"/>
+    <w:lsdException w:name="Medium Grid 3 Accent 5" w:uiPriority="69"/>
+    <w:lsdException w:name="Dark List Accent 5" w:uiPriority="70"/>
+    <w:lsdException w:name="Colorful Shading Accent 5" w:uiPriority="71"/>
+    <w:lsdException w:name="Colorful List Accent 5" w:uiPriority="72"/>
+    <w:lsdException w:name="Colorful Grid Accent 5" w:uiPriority="73"/>
+    <w:lsdException w:name="Light Shading Accent 6" w:uiPriority="60"/>
+    <w:lsdException w:name="Light List Accent 6" w:uiPriority="61"/>
+    <w:lsdException w:name="Light Grid Accent 6" w:uiPriority="62"/>
+    <w:lsdException w:name="Medium Shading 1 Accent 6" w:uiPriority="63"/>
+    <w:lsdException w:name="Medium Shading 2 Accent 6" w:uiPriority="64"/>
+    <w:lsdException w:name="Medium List 1 Accent 6" w:uiPriority="65"/>
+    <w:lsdException w:name="Medium List 2 Accent 6" w:uiPriority="66"/>
+    <w:lsdException w:name="Medium Grid 1 Accent 6" w:uiPriority="67"/>
+    <w:lsdException w:name="Medium Grid 2 Accent 6" w:uiPriority="68"/>
+    <w:lsdException w:name="Medium Grid 3 Accent 6" w:uiPriority="69"/>
+    <w:lsdException w:name="Dark List Accent 6" w:uiPriority="70"/>
+    <w:lsdException w:name="Colorful Shading Accent 6" w:uiPriority="71"/>
+    <w:lsdException w:name="Colorful List Accent 6" w:uiPriority="72"/>
+    <w:lsdException w:name="Colorful Grid Accent 6" w:uiPriority="73"/>
+    <w:lsdException w:name="Subtle Emphasis" w:uiPriority="19" w:qFormat="1"/>
+    <w:lsdException w:name="Intense Emphasis" w:uiPriority="21" w:qFormat="1"/>
+    <w:lsdException w:name="Subtle Reference" w:uiPriority="31" w:qFormat="1"/>
+    <w:lsdException w:name="Intense Reference" w:uiPriority="32" w:qFormat="1"/>
+    <w:lsdException w:name="Book Title" w:uiPriority="33" w:qFormat="1"/>
+    <w:lsdException w:name="Bibliography" w:semiHidden="1" w:uiPriority="37" w:unhideWhenUsed="1"/>
+    <w:lsdException w:name="TOC Heading" w:semiHidden="1" w:uiPriority="39" w:unhideWhenUsed="1" w:qFormat="1"/>
+    <w:lsdException w:name="Plain Table 1" w:uiPriority="41"/>
+    <w:lsdException w:name="Plain Table 2" w:uiPriority="42"/>
+    <w:lsdException w:name="Plain Table 3" w:uiPriority="43"/>
+    <w:lsdException w:name="Plain Table 4" w:uiPriority="44"/>
+    <w:lsdException w:name="Plain Table 5" w:uiPriority="45"/>
+    <w:lsdException w:name="Grid Table Light" w:uiPriority="40"/>
+    <w:lsdException w:name="Grid Table 1 Light" w:uiPriority="46"/>
+    <w:lsdException w:name="Grid Table 2" w:uiPriority="47"/>
+    <w:lsdException w:name="Grid Table 3" w:uiPriority="48"/>
+    <w:lsdException w:name="Grid Table 4" w:uiPriority="49"/>
+    <w:lsdException w:name="Grid Table 5 Dark" w:uiPriority="50"/>
+    <w:lsdException w:name="Grid Table 6 Colorful" w:uiPriority="51"/>
+    <w:lsdException w:name="Grid Table 7 Colorful" w:uiPriority="52"/>
+    <w:lsdException w:name="Grid Table 1 Light Accent 1" w:uiPriority="46"/>
+    <w:lsdException w:name="Grid Table 2 Accent 1" w:uiPriority="47"/>
+    <w:lsdException w:name="Grid Table 3 Accent 1" w:uiPriority="48"/>
+    <w:lsdException w:name="Grid Table 4 Accent 1" w:uiPriority="49"/>
+    <w:lsdException w:name="Grid Table 5 Dark Accent 1" w:uiPriority="50"/>
+    <w:lsdException w:name="Grid Table 6 Colorful Accent 1" w:uiPriority="51"/>
+    <w:lsdException w:name="Grid Table 7 Colorful Accent 1" w:uiPriority="52"/>
+    <w:lsdException w:name="Grid Table 1 Light Accent 2" w:uiPriority="46"/>
+    <w:lsdException w:name="Grid Table 2 Accent 2" w:uiPriority="47"/>
+    <w:lsdException w:name="Grid Table 3 Accent 2" w:uiPriority="48"/>
+    <w:lsdException w:name="Grid Table 4 Accent 2" w:uiPriority="49"/>
+    <w:lsdException w:name="Grid Table 5 Dark Accent 2" w:uiPriority="50"/>
+    <w:lsdException w:name="Grid Table 6 Colorful Accent 2" w:uiPriority="51"/>
+    <w:lsdException w:name="Grid Table 7 Colorful Accent 2" w:uiPriority="52"/>
+    <w:lsdException w:name="Grid Table 1 Light Accent 3" w:uiPriority="46"/>
+    <w:lsdException w:name="Grid Table 2 Accent 3" w:uiPriority="47"/>
+    <w:lsdException w:name="Grid Table 3 Accent 3" w:uiPriority="48"/>
+    <w:lsdException w:name="Grid Table 4 Accent 3" w:uiPriority="49"/>
+    <w:lsdException w:name="Grid Table 5 Dark Accent 3" w:uiPriority="50"/>
+    <w:lsdException w:name="Grid Table 6 Colorful Accent 3" w:uiPriority="51"/>
+    <w:lsdException w:name="Grid Table 7 Colorful Accent 3" w:uiPriority="52"/>
+    <w:lsdException w:name="Grid Table 1 Light Accent 4" w:uiPriority="46"/>
+    <w:lsdException w:name="Grid Table 2 Accent 4" w:uiPriority="47"/>
+    <w:lsdException w:name="Grid Table 3 Accent 4" w:uiPriority="48"/>
+    <w:lsdException w:name="Grid Table 4 Accent 4" w:uiPriority="49"/>
+    <w:lsdException w:name="Grid Table 5 Dark Accent 4" w:uiPriority="50"/>
+    <w:lsdException w:name="Grid Table 6 Colorful Accent 4" w:uiPriority="51"/>
+    <w:lsdException w:name="Grid Table 7 Colorful Accent 4" w:uiPriority="52"/>
+    <w:lsdException w:name="Grid Table 1 Light Accent 5" w:uiPriority="46"/>
+    <w:lsdException w:name="Grid Table 2 Accent 5" w:uiPriority="47"/>
+    <w:lsdException w:name="Grid Table 3 Accent 5" w:uiPriority="48"/>
+    <w:lsdException w:name="Grid Table 4 Accent 5" w:uiPriority="49"/>
+    <w:lsdException w:name="Grid Table 5 Dark Accent 5" w:uiPriority="50"/>
+    <w:lsdException w:name="Grid Table 6 Colorful Accent 5" w:uiPriority="51"/>
+    <w:lsdException w:name="Grid Table 7 Colorful Accent 5" w:uiPriority="52"/>
+    <w:lsdException w:name="Grid Table 1 Light Accent 6" w:uiPriority="46"/>
+    <w:lsdException w:name="Grid Table 2 Accent 6" w:uiPriority="47"/>
+    <w:lsdException w:name="Grid Table 3 Accent 6" w:uiPriority="48"/>
+    <w:lsdException w:name="Grid Table 4 Accent 6" w:uiPriority="49"/>
+    <w:lsdException w:name="Grid Table 5 Dark Accent 6" w:uiPriority="50"/>
+    <w:lsdException w:name="Grid Table 6 Colorful Accent 6" w:uiPriority="51"/>
+    <w:lsdException w:name="Grid Table 7 Colorful Accent 6" w:uiPriority="52"/>
+    <w:lsdException w:name="List Table 1 Light" w:uiPriority="46"/>
+    <w:lsdException w:name="List Table 2" w:uiPriority="47"/>
+    <w:lsdException w:name="List Table 3" w:uiPriority="48"/>
+    <w:lsdException w:name="List Table 4" w:uiPriority="49"/>
+    <w:lsdException w:name="List Table 5 Dark" w:uiPriority="50"/>
+    <w:lsdException w:name="List Table 6 Colorful" w:uiPriority="51"/>
+    <w:lsdException w:name="List Table 7 Colorful" w:uiPriority="52"/>
+    <w:lsdException w:name="List Table 1 Light Accent 1" w:uiPriority="46"/>
+    <w:lsdException w:name="List Table 2 Accent 1" w:uiPriority="47"/>
+    <w:lsdException w:name="List Table 3 Accent 1" w:uiPriority="48"/>
+    <w:lsdException w:name="List Table 4 Accent 1" w:uiPriority="49"/>
+    <w:lsdException w:name="List Table 5 Dark Accent 1" w:uiPriority="50"/>
+    <w:lsdException w:name="List Table 6 Colorful Accent 1" w:uiPriority="51"/>
+    <w:lsdException w:name="List Table 7 Colorful Accent 1" w:uiPriority="52"/>
+    <w:lsdException w:name="List Table 1 Light Accent 2" w:uiPriority="46"/>
+    <w:lsdException w:name="List Table 2 Accent 2" w:uiPriority="47"/>
+    <w:lsdException w:name="List Table 3 Accent 2" w:uiPriority="48"/>
+    <w:lsdException w:name="List Table 4 Accent 2" w:uiPriority="49"/>
+    <w:lsdException w:name="List Table 5 Dark Accent 2" w:uiPriority="50"/>
+    <w:lsdException w:name="List Table 6 Colorful Accent 2" w:uiPriority="51"/>
+    <w:lsdException w:name="List Table 7 Colorful Accent 2" w:uiPriority="52"/>
+    <w:lsdException w:name="List Table 1 Light Accent 3" w:uiPriority="46"/>
+    <w:lsdException w:name="List Table 2 Accent 3" w:uiPriority="47"/>
+    <w:lsdException w:name="List Table 3 Accent 3" w:uiPriority="48"/>
+    <w:lsdException w:name="List Table 4 Accent 3" w:uiPriority="49"/>
+    <w:lsdException w:name="List Table 5 Dark Accent 3" w:uiPriority="50"/>
+    <w:lsdException w:name="List Table 6 Colorful Accent 3" w:uiPriority="51"/>
+    <w:lsdException w:name="List Table 7 Colorful Accent 3" w:uiPriority="52"/>
+    <w:lsdException w:name="List Table 1 Light Accent 4" w:uiPriority="46"/>
+    <w:lsdException w:name="List Table 2 Accent 4" w:uiPriority="47"/>
+    <w:lsdException w:name="List Table 3 Accent 4" w:uiPriority="48"/>
+    <w:lsdException w:name="List Table 4 Accent 4" w:uiPriority="49"/>
+    <w:lsdException w:name="List Table 5 Dark Accent 4" w:uiPriority="50"/>
+    <w:lsdException w:name="List Table 6 Colorful Accent 4" w:uiPriority="51"/>
+    <w:lsdException w:name="List Table 7 Colorful Accent 4" w:uiPriority="52"/>
+    <w:lsdException w:name="List Table 1 Light Accent 5" w:uiPriority="46"/>
+    <w:lsdException w:name="List Table 2 Accent 5" w:uiPriority="47"/>
+    <w:lsdException w:name="List Table 3 Accent 5" w:uiPriority="48"/>
+    <w:lsdException w:name="List Table 4 Accent 5" w:uiPriority="49"/>
+    <w:lsdException w:name="List Table 5 Dark Accent 5" w:uiPriority="50"/>
+    <w:lsdException w:name="List Table 6 Colorful Accent 5" w:uiPriority="51"/>
+    <w:lsdException w:name="List Table 7 Colorful Accent 5" w:uiPriority="52"/>
+    <w:lsdException w:name="List Table 1 Light Accent 6" w:uiPriority="46"/>
+    <w:lsdException w:name="List Table 2 Accent 6" w:uiPriority="47"/>
+    <w:lsdException w:name="List Table 3 Accent 6" w:uiPriority="48"/>
+    <w:lsdException w:name="List Table 4 Accent 6" w:uiPriority="49"/>
+    <w:lsdException w:name="List Table 5 Dark Accent 6" w:uiPriority="50"/>
+    <w:lsdException w:name="List Table 6 Colorful Accent 6" w:uiPriority="51"/>
+    <w:lsdException w:name="List Table 7 Colorful Accent 6" w:uiPriority="52"/>
+    <w:lsdException w:name="Mention" w:semiHidden="1" w:unhideWhenUsed="1"/>
+    <w:lsdException w:name="Smart Hyperlink" w:semiHidden="1" w:unhideWhenUsed="1"/>
+  </w:latentStyles>
   <w:style w:type="paragraph" w:default="1" w:styleId="Normal">
     <w:name w:val="Normal"/>
-    <w:next w:val="Normal"/>
-    <w:pPr/>
     <w:rPr>
       <w:sz w:val="24"/>
       <w:szCs w:val="24"/>
-      <w:lang w:val="en-US" w:eastAsia="en-US" w:bidi="ar-SA"/>
     </w:rPr>
   </w:style>
-  <w:style w:type="character" w:default="1" w:styleId="Default Paragraph Font">
+  <w:style w:type="paragraph" w:styleId="Heading2">
+    <w:name w:val="heading 2"/>
+    <w:next w:val="BodyA"/>
+    <w:pPr>
+      <w:keepNext/>
+      <w:outlineLvl w:val="1"/>
+    </w:pPr>
+    <w:rPr>
+      <w:rFonts w:cs="Arial Unicode MS"/>
+      <w:b/>
+      <w:bCs/>
+      <w:color w:val="000000"/>
+      <w:sz w:val="28"/>
+      <w:szCs w:val="28"/>
+      <w:u w:color="000000"/>
+    </w:rPr>
+  </w:style>
+  <w:style w:type="character" w:default="1" w:styleId="DefaultParagraphFont">
     <w:name w:val="Default Paragraph Font"/>
-    <w:next w:val="Default Paragraph Font"/>
+    <w:uiPriority w:val="1"/>
+    <w:semiHidden/>
+    <w:unhideWhenUsed/>
+  </w:style>
+  <w:style w:type="table" w:default="1" w:styleId="TableNormal">
+    <w:name w:val="Normal Table"/>
+    <w:uiPriority w:val="99"/>
+    <w:semiHidden/>
+    <w:unhideWhenUsed/>
+    <w:tblPr>
+      <w:tblInd w:w="0" w:type="dxa"/>
+      <w:tblCellMar>
+        <w:top w:w="0" w:type="dxa"/>
+        <w:left w:w="108" w:type="dxa"/>
+        <w:bottom w:w="0" w:type="dxa"/>
+        <w:right w:w="108" w:type="dxa"/>
+      </w:tblCellMar>
+    </w:tblPr>
+  </w:style>
+  <w:style w:type="numbering" w:default="1" w:styleId="NoList">
+    <w:name w:val="No List"/>
+    <w:uiPriority w:val="99"/>
+    <w:semiHidden/>
+    <w:unhideWhenUsed/>
   </w:style>
   <w:style w:type="character" w:styleId="Hyperlink">
     <w:name w:val="Hyperlink"/>
@@ -644,188 +1347,48 @@
       <w:u w:val="single"/>
     </w:rPr>
   </w:style>
-  <w:style w:type="table" w:default="1" w:styleId="Table Normal">
-    <w:name w:val="Table Normal"/>
-    <w:next w:val="Table Normal"/>
-    <w:pPr/>
-    <w:tblPr>
-      <w:tblInd w:w="0" w:type="dxa"/>
-    </w:tblPr>
-    <w:trPr/>
-    <w:tcPr/>
-    <w:tblStylePr w:type="firstRow"/>
-    <w:tblStylePr w:type="lastRow"/>
-    <w:tblStylePr w:type="firstCol"/>
-    <w:tblStylePr w:type="lastCol"/>
-    <w:tblStylePr w:type="band1Vert"/>
-    <w:tblStylePr w:type="band2Vert"/>
-    <w:tblStylePr w:type="band1Horz"/>
-    <w:tblStylePr w:type="band2Horz"/>
-    <w:tblStylePr w:type="neCell"/>
-    <w:tblStylePr w:type="nwCell"/>
-    <w:tblStylePr w:type="seCell"/>
-    <w:tblStylePr w:type="swCell"/>
-  </w:style>
-  <w:style w:type="numbering" w:default="1" w:styleId="No List">
-    <w:name w:val="No List"/>
-    <w:next w:val="No List"/>
-    <w:pPr/>
-  </w:style>
-  <w:style w:type="paragraph" w:styleId="Header &amp; Footer">
+  <w:style w:type="paragraph" w:customStyle="1" w:styleId="HeaderFooter">
     <w:name w:val="Header &amp; Footer"/>
-    <w:next w:val="Header &amp; Footer"/>
     <w:pPr>
-      <w:keepNext w:val="0"/>
-      <w:keepLines w:val="0"/>
-      <w:pageBreakBefore w:val="0"/>
-      <w:widowControl w:val="1"/>
-      <w:shd w:val="clear" w:color="auto" w:fill="auto"/>
       <w:tabs>
         <w:tab w:val="right" w:pos="9020"/>
       </w:tabs>
-      <w:suppressAutoHyphens w:val="0"/>
-      <w:bidi w:val="0"/>
-      <w:spacing w:before="0" w:after="0" w:line="240" w:lineRule="auto"/>
-      <w:ind w:left="0" w:right="0" w:firstLine="0"/>
-      <w:jc w:val="left"/>
-      <w:outlineLvl w:val="9"/>
     </w:pPr>
     <w:rPr>
-      <w:rFonts w:ascii="Helvetica" w:cs="Arial Unicode MS" w:hAnsi="Helvetica" w:eastAsia="Arial Unicode MS"/>
-      <w:b w:val="0"/>
-      <w:bCs w:val="0"/>
-      <w:i w:val="0"/>
-      <w:iCs w:val="0"/>
-      <w:caps w:val="0"/>
-      <w:smallCaps w:val="0"/>
-      <w:strike w:val="0"/>
-      <w:dstrike w:val="0"/>
-      <w:outline w:val="0"/>
+      <w:rFonts w:ascii="Helvetica" w:hAnsi="Helvetica" w:cs="Arial Unicode MS"/>
       <w:color w:val="000000"/>
-      <w:spacing w:val="0"/>
-      <w:kern w:val="0"/>
-      <w:position w:val="0"/>
       <w:sz w:val="24"/>
       <w:szCs w:val="24"/>
-      <w:u w:val="none"/>
-      <w:vertAlign w:val="baseline"/>
     </w:rPr>
   </w:style>
-  <w:style w:type="paragraph" w:styleId="Heading">
+  <w:style w:type="paragraph" w:customStyle="1" w:styleId="Heading">
     <w:name w:val="Heading"/>
-    <w:next w:val="Body A"/>
+    <w:next w:val="BodyA"/>
     <w:pPr>
-      <w:keepNext w:val="1"/>
-      <w:keepLines w:val="0"/>
-      <w:pageBreakBefore w:val="0"/>
-      <w:widowControl w:val="1"/>
-      <w:shd w:val="clear" w:color="auto" w:fill="auto"/>
-      <w:suppressAutoHyphens w:val="0"/>
-      <w:bidi w:val="0"/>
-      <w:spacing w:before="0" w:after="0" w:line="240" w:lineRule="auto"/>
-      <w:ind w:left="0" w:right="0" w:firstLine="0"/>
-      <w:jc w:val="left"/>
+      <w:keepNext/>
       <w:outlineLvl w:val="0"/>
     </w:pPr>
     <w:rPr>
-      <w:rFonts w:ascii="Helvetica" w:cs="Arial Unicode MS" w:hAnsi="Helvetica" w:eastAsia="Arial Unicode MS"/>
-      <w:b w:val="1"/>
-      <w:bCs w:val="1"/>
-      <w:i w:val="0"/>
-      <w:iCs w:val="0"/>
-      <w:caps w:val="0"/>
-      <w:smallCaps w:val="0"/>
-      <w:strike w:val="0"/>
-      <w:dstrike w:val="0"/>
-      <w:outline w:val="0"/>
+      <w:rFonts w:ascii="Helvetica" w:hAnsi="Helvetica" w:cs="Arial Unicode MS"/>
+      <w:b/>
+      <w:bCs/>
       <w:color w:val="000000"/>
-      <w:spacing w:val="0"/>
-      <w:kern w:val="0"/>
-      <w:position w:val="0"/>
       <w:sz w:val="36"/>
       <w:szCs w:val="36"/>
-      <w:u w:val="none" w:color="000000"/>
-      <w:vertAlign w:val="baseline"/>
-      <w:lang w:val="en-US"/>
+      <w:u w:color="000000"/>
     </w:rPr>
   </w:style>
-  <w:style w:type="paragraph" w:styleId="Body A">
+  <w:style w:type="paragraph" w:customStyle="1" w:styleId="BodyA">
     <w:name w:val="Body A"/>
-    <w:next w:val="Body A"/>
-    <w:pPr>
-      <w:keepNext w:val="0"/>
-      <w:keepLines w:val="0"/>
-      <w:pageBreakBefore w:val="0"/>
-      <w:widowControl w:val="1"/>
-      <w:shd w:val="clear" w:color="auto" w:fill="auto"/>
-      <w:suppressAutoHyphens w:val="0"/>
-      <w:bidi w:val="0"/>
-      <w:spacing w:before="0" w:after="0" w:line="240" w:lineRule="auto"/>
-      <w:ind w:left="0" w:right="0" w:firstLine="0"/>
-      <w:jc w:val="left"/>
-      <w:outlineLvl w:val="9"/>
-    </w:pPr>
     <w:rPr>
-      <w:rFonts w:ascii="Helvetica" w:cs="Arial Unicode MS" w:hAnsi="Helvetica" w:eastAsia="Arial Unicode MS"/>
-      <w:b w:val="0"/>
-      <w:bCs w:val="0"/>
-      <w:i w:val="0"/>
-      <w:iCs w:val="0"/>
-      <w:caps w:val="0"/>
-      <w:smallCaps w:val="0"/>
-      <w:strike w:val="0"/>
-      <w:dstrike w:val="0"/>
-      <w:outline w:val="0"/>
+      <w:rFonts w:ascii="Helvetica" w:hAnsi="Helvetica" w:cs="Arial Unicode MS"/>
       <w:color w:val="000000"/>
-      <w:spacing w:val="0"/>
-      <w:kern w:val="0"/>
-      <w:position w:val="0"/>
       <w:sz w:val="24"/>
       <w:szCs w:val="24"/>
-      <w:u w:val="none" w:color="000000"/>
-      <w:vertAlign w:val="baseline"/>
-      <w:lang w:val="en-US"/>
+      <w:u w:color="000000"/>
     </w:rPr>
   </w:style>
-  <w:style w:type="paragraph" w:styleId="Heading 2">
-    <w:name w:val="Heading 2"/>
-    <w:next w:val="Body A"/>
-    <w:pPr>
-      <w:keepNext w:val="1"/>
-      <w:keepLines w:val="0"/>
-      <w:pageBreakBefore w:val="0"/>
-      <w:widowControl w:val="1"/>
-      <w:shd w:val="clear" w:color="auto" w:fill="auto"/>
-      <w:suppressAutoHyphens w:val="0"/>
-      <w:bidi w:val="0"/>
-      <w:spacing w:before="0" w:after="0" w:line="240" w:lineRule="auto"/>
-      <w:ind w:left="0" w:right="0" w:firstLine="0"/>
-      <w:jc w:val="left"/>
-      <w:outlineLvl w:val="1"/>
-    </w:pPr>
-    <w:rPr>
-      <w:rFonts w:ascii="Times New Roman" w:cs="Arial Unicode MS" w:hAnsi="Times New Roman" w:eastAsia="Arial Unicode MS"/>
-      <w:b w:val="1"/>
-      <w:bCs w:val="1"/>
-      <w:i w:val="0"/>
-      <w:iCs w:val="0"/>
-      <w:caps w:val="0"/>
-      <w:smallCaps w:val="0"/>
-      <w:strike w:val="0"/>
-      <w:dstrike w:val="0"/>
-      <w:outline w:val="0"/>
-      <w:color w:val="000000"/>
-      <w:spacing w:val="0"/>
-      <w:kern w:val="0"/>
-      <w:position w:val="0"/>
-      <w:sz w:val="28"/>
-      <w:szCs w:val="28"/>
-      <w:u w:val="none" w:color="000000"/>
-      <w:vertAlign w:val="baseline"/>
-      <w:lang w:val="en-US"/>
-    </w:rPr>
-  </w:style>
-  <w:style w:type="numbering" w:styleId="Imported Style 1">
+  <w:style w:type="numbering" w:customStyle="1" w:styleId="ImportedStyle1">
     <w:name w:val="Imported Style 1"/>
     <w:pPr>
       <w:numPr>
@@ -837,7 +1400,7 @@
 </file>
 
 <file path=word/theme/theme1.xml><?xml version="1.0" encoding="utf-8"?>
-<a:theme xmlns:a="http://schemas.openxmlformats.org/drawingml/2006/main" xmlns:r="http://schemas.openxmlformats.org/officeDocument/2006/relationships" name="Blank">
+<a:theme xmlns:a="http://schemas.openxmlformats.org/drawingml/2006/main" name="Blank">
   <a:themeElements>
     <a:clrScheme name="Blank">
       <a:dk1>
@@ -963,7 +1526,7 @@
       <a:effectStyleLst>
         <a:effectStyle>
           <a:effectLst>
-            <a:outerShdw sx="100000" sy="100000" kx="0" ky="0" algn="b" rotWithShape="0" blurRad="38100" dist="25400" dir="5400000">
+            <a:outerShdw blurRad="38100" dist="25400" dir="5400000" rotWithShape="0">
               <a:srgbClr val="000000">
                 <a:alpha val="50000"/>
               </a:srgbClr>
@@ -972,7 +1535,7 @@
         </a:effectStyle>
         <a:effectStyle>
           <a:effectLst>
-            <a:outerShdw sx="100000" sy="100000" kx="0" ky="0" algn="b" rotWithShape="0" blurRad="38100" dist="25400" dir="5400000">
+            <a:outerShdw blurRad="38100" dist="25400" dir="5400000" rotWithShape="0">
               <a:srgbClr val="000000">
                 <a:alpha val="50000"/>
               </a:srgbClr>
@@ -981,7 +1544,7 @@
         </a:effectStyle>
         <a:effectStyle>
           <a:effectLst>
-            <a:outerShdw sx="100000" sy="100000" kx="0" ky="0" algn="b" rotWithShape="0" blurRad="38100" dist="25400" dir="5400000">
+            <a:outerShdw blurRad="38100" dist="25400" dir="5400000" rotWithShape="0">
               <a:srgbClr val="000000">
                 <a:alpha val="50000"/>
               </a:srgbClr>
@@ -1055,7 +1618,7 @@
           <a:round/>
         </a:ln>
         <a:effectLst>
-          <a:outerShdw sx="100000" sy="100000" kx="0" ky="0" algn="b" rotWithShape="0" blurRad="38100" dist="25400" dir="5400000">
+          <a:outerShdw blurRad="38100" dist="25400" dir="5400000" rotWithShape="0">
             <a:srgbClr val="000000">
               <a:alpha val="50000"/>
             </a:srgbClr>
@@ -1063,7 +1626,7 @@
         </a:effectLst>
         <a:sp3d/>
       </a:spPr>
-      <a:bodyPr rot="0" spcFirstLastPara="1" vertOverflow="overflow" horzOverflow="overflow" vert="horz" wrap="square" lIns="50800" tIns="50800" rIns="50800" bIns="50800" numCol="1" spcCol="38100" rtlCol="0" anchor="ctr" upright="0">
+      <a:bodyPr rot="0" spcFirstLastPara="1" vertOverflow="overflow" horzOverflow="overflow" vert="horz" wrap="square" lIns="50800" tIns="50800" rIns="50800" bIns="50800" numCol="1" spcCol="38100" rtlCol="0" anchor="ctr">
         <a:spAutoFit/>
       </a:bodyPr>
       <a:lstStyle>
@@ -1082,7 +1645,7 @@
           <a:buFontTx/>
           <a:buNone/>
           <a:tabLst/>
-          <a:defRPr b="0" baseline="0" cap="none" i="0" spc="0" strike="noStrike" sz="1800" u="none" kumimoji="0" normalizeH="0">
+          <a:defRPr kumimoji="0" sz="1800" b="0" i="0" u="none" strike="noStrike" cap="none" spc="0" normalizeH="0" baseline="0">
             <a:ln>
               <a:noFill/>
             </a:ln>
@@ -1112,7 +1675,7 @@
           <a:buFontTx/>
           <a:buNone/>
           <a:tabLst/>
-          <a:defRPr b="0" baseline="0" cap="none" i="0" spc="0" strike="noStrike" sz="1800" u="none" kumimoji="0" normalizeH="0">
+          <a:defRPr kumimoji="0" sz="1800" b="0" i="0" u="none" strike="noStrike" cap="none" spc="0" normalizeH="0" baseline="0">
             <a:ln>
               <a:noFill/>
             </a:ln>
@@ -1138,7 +1701,7 @@
           <a:buFontTx/>
           <a:buNone/>
           <a:tabLst/>
-          <a:defRPr b="0" baseline="0" cap="none" i="0" spc="0" strike="noStrike" sz="1800" u="none" kumimoji="0" normalizeH="0">
+          <a:defRPr kumimoji="0" sz="1800" b="0" i="0" u="none" strike="noStrike" cap="none" spc="0" normalizeH="0" baseline="0">
             <a:ln>
               <a:noFill/>
             </a:ln>
@@ -1164,7 +1727,7 @@
           <a:buFontTx/>
           <a:buNone/>
           <a:tabLst/>
-          <a:defRPr b="0" baseline="0" cap="none" i="0" spc="0" strike="noStrike" sz="1800" u="none" kumimoji="0" normalizeH="0">
+          <a:defRPr kumimoji="0" sz="1800" b="0" i="0" u="none" strike="noStrike" cap="none" spc="0" normalizeH="0" baseline="0">
             <a:ln>
               <a:noFill/>
             </a:ln>
@@ -1190,7 +1753,7 @@
           <a:buFontTx/>
           <a:buNone/>
           <a:tabLst/>
-          <a:defRPr b="0" baseline="0" cap="none" i="0" spc="0" strike="noStrike" sz="1800" u="none" kumimoji="0" normalizeH="0">
+          <a:defRPr kumimoji="0" sz="1800" b="0" i="0" u="none" strike="noStrike" cap="none" spc="0" normalizeH="0" baseline="0">
             <a:ln>
               <a:noFill/>
             </a:ln>
@@ -1216,7 +1779,7 @@
           <a:buFontTx/>
           <a:buNone/>
           <a:tabLst/>
-          <a:defRPr b="0" baseline="0" cap="none" i="0" spc="0" strike="noStrike" sz="1800" u="none" kumimoji="0" normalizeH="0">
+          <a:defRPr kumimoji="0" sz="1800" b="0" i="0" u="none" strike="noStrike" cap="none" spc="0" normalizeH="0" baseline="0">
             <a:ln>
               <a:noFill/>
             </a:ln>
@@ -1242,7 +1805,7 @@
           <a:buFontTx/>
           <a:buNone/>
           <a:tabLst/>
-          <a:defRPr b="0" baseline="0" cap="none" i="0" spc="0" strike="noStrike" sz="1800" u="none" kumimoji="0" normalizeH="0">
+          <a:defRPr kumimoji="0" sz="1800" b="0" i="0" u="none" strike="noStrike" cap="none" spc="0" normalizeH="0" baseline="0">
             <a:ln>
               <a:noFill/>
             </a:ln>
@@ -1268,7 +1831,7 @@
           <a:buFontTx/>
           <a:buNone/>
           <a:tabLst/>
-          <a:defRPr b="0" baseline="0" cap="none" i="0" spc="0" strike="noStrike" sz="1800" u="none" kumimoji="0" normalizeH="0">
+          <a:defRPr kumimoji="0" sz="1800" b="0" i="0" u="none" strike="noStrike" cap="none" spc="0" normalizeH="0" baseline="0">
             <a:ln>
               <a:noFill/>
             </a:ln>
@@ -1294,7 +1857,7 @@
           <a:buFontTx/>
           <a:buNone/>
           <a:tabLst/>
-          <a:defRPr b="0" baseline="0" cap="none" i="0" spc="0" strike="noStrike" sz="1800" u="none" kumimoji="0" normalizeH="0">
+          <a:defRPr kumimoji="0" sz="1800" b="0" i="0" u="none" strike="noStrike" cap="none" spc="0" normalizeH="0" baseline="0">
             <a:ln>
               <a:noFill/>
             </a:ln>
@@ -1320,7 +1883,7 @@
           <a:buFontTx/>
           <a:buNone/>
           <a:tabLst/>
-          <a:defRPr b="0" baseline="0" cap="none" i="0" spc="0" strike="noStrike" sz="1800" u="none" kumimoji="0" normalizeH="0">
+          <a:defRPr kumimoji="0" sz="1800" b="0" i="0" u="none" strike="noStrike" cap="none" spc="0" normalizeH="0" baseline="0">
             <a:ln>
               <a:noFill/>
             </a:ln>
@@ -1333,9 +1896,15 @@
         </a:lvl9pPr>
       </a:lstStyle>
       <a:style>
-        <a:lnRef idx="0"/>
-        <a:fillRef idx="0"/>
-        <a:effectRef idx="0"/>
+        <a:lnRef idx="0">
+          <a:scrgbClr r="0" g="0" b="0"/>
+        </a:lnRef>
+        <a:fillRef idx="0">
+          <a:scrgbClr r="0" g="0" b="0"/>
+        </a:fillRef>
+        <a:effectRef idx="0">
+          <a:scrgbClr r="0" g="0" b="0"/>
+        </a:effectRef>
         <a:fontRef idx="none"/>
       </a:style>
     </a:spDef>
@@ -1350,7 +1919,7 @@
           <a:round/>
         </a:ln>
         <a:effectLst>
-          <a:outerShdw sx="100000" sy="100000" kx="0" ky="0" algn="b" rotWithShape="0" blurRad="38100" dist="25400" dir="5400000">
+          <a:outerShdw blurRad="38100" dist="25400" dir="5400000" rotWithShape="0">
             <a:srgbClr val="000000">
               <a:alpha val="50000"/>
             </a:srgbClr>
@@ -1358,7 +1927,7 @@
         </a:effectLst>
         <a:sp3d/>
       </a:spPr>
-      <a:bodyPr rot="0" spcFirstLastPara="1" vertOverflow="overflow" horzOverflow="overflow" vert="horz" wrap="square" lIns="91439" tIns="45719" rIns="91439" bIns="45719" numCol="1" spcCol="38100" rtlCol="0" anchor="t" upright="0">
+      <a:bodyPr rot="0" spcFirstLastPara="1" vertOverflow="overflow" horzOverflow="overflow" vert="horz" wrap="square" lIns="91439" tIns="45719" rIns="91439" bIns="45719" numCol="1" spcCol="38100" rtlCol="0" anchor="t">
         <a:noAutofit/>
       </a:bodyPr>
       <a:lstStyle>
@@ -1377,7 +1946,7 @@
           <a:buFontTx/>
           <a:buNone/>
           <a:tabLst/>
-          <a:defRPr b="0" baseline="0" cap="none" i="0" spc="0" strike="noStrike" sz="1800" u="none" kumimoji="0" normalizeH="0">
+          <a:defRPr kumimoji="0" sz="1800" b="0" i="0" u="none" strike="noStrike" cap="none" spc="0" normalizeH="0" baseline="0">
             <a:ln>
               <a:noFill/>
             </a:ln>
@@ -1403,7 +1972,7 @@
           <a:buFontTx/>
           <a:buNone/>
           <a:tabLst/>
-          <a:defRPr b="0" baseline="0" cap="none" i="0" spc="0" strike="noStrike" sz="1800" u="none" kumimoji="0" normalizeH="0">
+          <a:defRPr kumimoji="0" sz="1800" b="0" i="0" u="none" strike="noStrike" cap="none" spc="0" normalizeH="0" baseline="0">
             <a:ln>
               <a:noFill/>
             </a:ln>
@@ -1429,7 +1998,7 @@
           <a:buFontTx/>
           <a:buNone/>
           <a:tabLst/>
-          <a:defRPr b="0" baseline="0" cap="none" i="0" spc="0" strike="noStrike" sz="1800" u="none" kumimoji="0" normalizeH="0">
+          <a:defRPr kumimoji="0" sz="1800" b="0" i="0" u="none" strike="noStrike" cap="none" spc="0" normalizeH="0" baseline="0">
             <a:ln>
               <a:noFill/>
             </a:ln>
@@ -1455,7 +2024,7 @@
           <a:buFontTx/>
           <a:buNone/>
           <a:tabLst/>
-          <a:defRPr b="0" baseline="0" cap="none" i="0" spc="0" strike="noStrike" sz="1800" u="none" kumimoji="0" normalizeH="0">
+          <a:defRPr kumimoji="0" sz="1800" b="0" i="0" u="none" strike="noStrike" cap="none" spc="0" normalizeH="0" baseline="0">
             <a:ln>
               <a:noFill/>
             </a:ln>
@@ -1481,7 +2050,7 @@
           <a:buFontTx/>
           <a:buNone/>
           <a:tabLst/>
-          <a:defRPr b="0" baseline="0" cap="none" i="0" spc="0" strike="noStrike" sz="1800" u="none" kumimoji="0" normalizeH="0">
+          <a:defRPr kumimoji="0" sz="1800" b="0" i="0" u="none" strike="noStrike" cap="none" spc="0" normalizeH="0" baseline="0">
             <a:ln>
               <a:noFill/>
             </a:ln>
@@ -1507,7 +2076,7 @@
           <a:buFontTx/>
           <a:buNone/>
           <a:tabLst/>
-          <a:defRPr b="0" baseline="0" cap="none" i="0" spc="0" strike="noStrike" sz="1800" u="none" kumimoji="0" normalizeH="0">
+          <a:defRPr kumimoji="0" sz="1800" b="0" i="0" u="none" strike="noStrike" cap="none" spc="0" normalizeH="0" baseline="0">
             <a:ln>
               <a:noFill/>
             </a:ln>
@@ -1533,7 +2102,7 @@
           <a:buFontTx/>
           <a:buNone/>
           <a:tabLst/>
-          <a:defRPr b="0" baseline="0" cap="none" i="0" spc="0" strike="noStrike" sz="1800" u="none" kumimoji="0" normalizeH="0">
+          <a:defRPr kumimoji="0" sz="1800" b="0" i="0" u="none" strike="noStrike" cap="none" spc="0" normalizeH="0" baseline="0">
             <a:ln>
               <a:noFill/>
             </a:ln>
@@ -1559,7 +2128,7 @@
           <a:buFontTx/>
           <a:buNone/>
           <a:tabLst/>
-          <a:defRPr b="0" baseline="0" cap="none" i="0" spc="0" strike="noStrike" sz="1800" u="none" kumimoji="0" normalizeH="0">
+          <a:defRPr kumimoji="0" sz="1800" b="0" i="0" u="none" strike="noStrike" cap="none" spc="0" normalizeH="0" baseline="0">
             <a:ln>
               <a:noFill/>
             </a:ln>
@@ -1585,7 +2154,7 @@
           <a:buFontTx/>
           <a:buNone/>
           <a:tabLst/>
-          <a:defRPr b="0" baseline="0" cap="none" i="0" spc="0" strike="noStrike" sz="1800" u="none" kumimoji="0" normalizeH="0">
+          <a:defRPr kumimoji="0" sz="1800" b="0" i="0" u="none" strike="noStrike" cap="none" spc="0" normalizeH="0" baseline="0">
             <a:ln>
               <a:noFill/>
             </a:ln>
@@ -1611,7 +2180,7 @@
           <a:buFontTx/>
           <a:buNone/>
           <a:tabLst/>
-          <a:defRPr b="0" baseline="0" cap="none" i="0" spc="0" strike="noStrike" sz="1800" u="none" kumimoji="0" normalizeH="0">
+          <a:defRPr kumimoji="0" sz="1800" b="0" i="0" u="none" strike="noStrike" cap="none" spc="0" normalizeH="0" baseline="0">
             <a:ln>
               <a:noFill/>
             </a:ln>
@@ -1624,9 +2193,15 @@
         </a:lvl9pPr>
       </a:lstStyle>
       <a:style>
-        <a:lnRef idx="0"/>
-        <a:fillRef idx="0"/>
-        <a:effectRef idx="0"/>
+        <a:lnRef idx="0">
+          <a:scrgbClr r="0" g="0" b="0"/>
+        </a:lnRef>
+        <a:fillRef idx="0">
+          <a:scrgbClr r="0" g="0" b="0"/>
+        </a:fillRef>
+        <a:effectRef idx="0">
+          <a:scrgbClr r="0" g="0" b="0"/>
+        </a:effectRef>
         <a:fontRef idx="none"/>
       </a:style>
     </a:lnDef>
@@ -1640,7 +2215,7 @@
         <a:effectLst/>
         <a:sp3d/>
       </a:spPr>
-      <a:bodyPr rot="0" spcFirstLastPara="1" vertOverflow="overflow" horzOverflow="overflow" vert="horz" wrap="square" lIns="50800" tIns="50800" rIns="50800" bIns="50800" numCol="1" spcCol="38100" rtlCol="0" anchor="t" upright="0">
+      <a:bodyPr rot="0" spcFirstLastPara="1" vertOverflow="overflow" horzOverflow="overflow" vert="horz" wrap="square" lIns="50800" tIns="50800" rIns="50800" bIns="50800" numCol="1" spcCol="38100" rtlCol="0" anchor="t">
         <a:spAutoFit/>
       </a:bodyPr>
       <a:lstStyle>
@@ -1659,7 +2234,7 @@
           <a:buFontTx/>
           <a:buNone/>
           <a:tabLst/>
-          <a:defRPr b="0" baseline="0" cap="none" i="0" spc="0" strike="noStrike" sz="1800" u="none" kumimoji="0" normalizeH="0">
+          <a:defRPr kumimoji="0" sz="1800" b="0" i="0" u="none" strike="noStrike" cap="none" spc="0" normalizeH="0" baseline="0">
             <a:ln>
               <a:noFill/>
             </a:ln>
@@ -1689,7 +2264,7 @@
           <a:buFontTx/>
           <a:buNone/>
           <a:tabLst/>
-          <a:defRPr b="0" baseline="0" cap="none" i="0" spc="0" strike="noStrike" sz="1800" u="none" kumimoji="0" normalizeH="0">
+          <a:defRPr kumimoji="0" sz="1800" b="0" i="0" u="none" strike="noStrike" cap="none" spc="0" normalizeH="0" baseline="0">
             <a:ln>
               <a:noFill/>
             </a:ln>
@@ -1715,7 +2290,7 @@
           <a:buFontTx/>
           <a:buNone/>
           <a:tabLst/>
-          <a:defRPr b="0" baseline="0" cap="none" i="0" spc="0" strike="noStrike" sz="1800" u="none" kumimoji="0" normalizeH="0">
+          <a:defRPr kumimoji="0" sz="1800" b="0" i="0" u="none" strike="noStrike" cap="none" spc="0" normalizeH="0" baseline="0">
             <a:ln>
               <a:noFill/>
             </a:ln>
@@ -1741,7 +2316,7 @@
           <a:buFontTx/>
           <a:buNone/>
           <a:tabLst/>
-          <a:defRPr b="0" baseline="0" cap="none" i="0" spc="0" strike="noStrike" sz="1800" u="none" kumimoji="0" normalizeH="0">
+          <a:defRPr kumimoji="0" sz="1800" b="0" i="0" u="none" strike="noStrike" cap="none" spc="0" normalizeH="0" baseline="0">
             <a:ln>
               <a:noFill/>
             </a:ln>
@@ -1767,7 +2342,7 @@
           <a:buFontTx/>
           <a:buNone/>
           <a:tabLst/>
-          <a:defRPr b="0" baseline="0" cap="none" i="0" spc="0" strike="noStrike" sz="1800" u="none" kumimoji="0" normalizeH="0">
+          <a:defRPr kumimoji="0" sz="1800" b="0" i="0" u="none" strike="noStrike" cap="none" spc="0" normalizeH="0" baseline="0">
             <a:ln>
               <a:noFill/>
             </a:ln>
@@ -1793,7 +2368,7 @@
           <a:buFontTx/>
           <a:buNone/>
           <a:tabLst/>
-          <a:defRPr b="0" baseline="0" cap="none" i="0" spc="0" strike="noStrike" sz="1800" u="none" kumimoji="0" normalizeH="0">
+          <a:defRPr kumimoji="0" sz="1800" b="0" i="0" u="none" strike="noStrike" cap="none" spc="0" normalizeH="0" baseline="0">
             <a:ln>
               <a:noFill/>
             </a:ln>
@@ -1819,7 +2394,7 @@
           <a:buFontTx/>
           <a:buNone/>
           <a:tabLst/>
-          <a:defRPr b="0" baseline="0" cap="none" i="0" spc="0" strike="noStrike" sz="1800" u="none" kumimoji="0" normalizeH="0">
+          <a:defRPr kumimoji="0" sz="1800" b="0" i="0" u="none" strike="noStrike" cap="none" spc="0" normalizeH="0" baseline="0">
             <a:ln>
               <a:noFill/>
             </a:ln>
@@ -1845,7 +2420,7 @@
           <a:buFontTx/>
           <a:buNone/>
           <a:tabLst/>
-          <a:defRPr b="0" baseline="0" cap="none" i="0" spc="0" strike="noStrike" sz="1800" u="none" kumimoji="0" normalizeH="0">
+          <a:defRPr kumimoji="0" sz="1800" b="0" i="0" u="none" strike="noStrike" cap="none" spc="0" normalizeH="0" baseline="0">
             <a:ln>
               <a:noFill/>
             </a:ln>
@@ -1871,7 +2446,7 @@
           <a:buFontTx/>
           <a:buNone/>
           <a:tabLst/>
-          <a:defRPr b="0" baseline="0" cap="none" i="0" spc="0" strike="noStrike" sz="1800" u="none" kumimoji="0" normalizeH="0">
+          <a:defRPr kumimoji="0" sz="1800" b="0" i="0" u="none" strike="noStrike" cap="none" spc="0" normalizeH="0" baseline="0">
             <a:ln>
               <a:noFill/>
             </a:ln>
@@ -1897,7 +2472,7 @@
           <a:buFontTx/>
           <a:buNone/>
           <a:tabLst/>
-          <a:defRPr b="0" baseline="0" cap="none" i="0" spc="0" strike="noStrike" sz="1800" u="none" kumimoji="0" normalizeH="0">
+          <a:defRPr kumimoji="0" sz="1800" b="0" i="0" u="none" strike="noStrike" cap="none" spc="0" normalizeH="0" baseline="0">
             <a:ln>
               <a:noFill/>
             </a:ln>
@@ -1910,12 +2485,19 @@
         </a:lvl9pPr>
       </a:lstStyle>
       <a:style>
-        <a:lnRef idx="0"/>
-        <a:fillRef idx="0"/>
-        <a:effectRef idx="0"/>
+        <a:lnRef idx="0">
+          <a:scrgbClr r="0" g="0" b="0"/>
+        </a:lnRef>
+        <a:fillRef idx="0">
+          <a:scrgbClr r="0" g="0" b="0"/>
+        </a:fillRef>
+        <a:effectRef idx="0">
+          <a:scrgbClr r="0" g="0" b="0"/>
+        </a:effectRef>
         <a:fontRef idx="none"/>
       </a:style>
     </a:txDef>
   </a:objectDefaults>
+  <a:extraClrSchemeLst/>
 </a:theme>
 </file>
</xml_diff>